<commit_message>
common.rpy - line 1219
</commit_message>
<xml_diff>
--- a/Fonti.docx
+++ b/Fonti.docx
@@ -35,8 +35,92 @@
         </w:rPr>
         <w:t xml:space="preserve"> </w:t>
       </w:r>
-      <w:bookmarkStart w:id="0" w:name="_GoBack"/>
-      <w:bookmarkEnd w:id="0"/>
+    </w:p>
+    <w:p>
+      <w:pPr>
+        <w:rPr>
+          <w:rStyle w:val="Collegamentoipertestuale"/>
+          <w:lang w:val="it-IT"/>
+        </w:rPr>
+      </w:pPr>
+      <w:r>
+        <w:rPr>
+          <w:lang w:val="it-IT"/>
+        </w:rPr>
+        <w:t xml:space="preserve">Vi SAPERE Sinonimi e Contrari - </w:t>
+      </w:r>
+      <w:hyperlink r:id="rId5" w:history="1">
+        <w:r>
+          <w:rPr>
+            <w:rStyle w:val="Collegamentoipertestuale"/>
+            <w:lang w:val="it-IT"/>
+          </w:rPr>
+          <w:t>https://sapere.virgilio.it/</w:t>
+        </w:r>
+      </w:hyperlink>
+    </w:p>
+    <w:p>
+      <w:pPr>
+        <w:rPr>
+          <w:color w:val="0563C1" w:themeColor="hyperlink"/>
+          <w:u w:val="single"/>
+          <w:lang w:val="en-US"/>
+        </w:rPr>
+      </w:pPr>
+      <w:r>
+        <w:rPr>
+          <w:rStyle w:val="Collegamentoipertestuale"/>
+          <w:color w:val="auto"/>
+          <w:u w:val="none"/>
+          <w:lang w:val="en-US"/>
+        </w:rPr>
+        <w:t xml:space="preserve">The Free Dictionary by </w:t>
+      </w:r>
+      <w:proofErr w:type="spellStart"/>
+      <w:r>
+        <w:rPr>
+          <w:rStyle w:val="Collegamentoipertestuale"/>
+          <w:color w:val="auto"/>
+          <w:u w:val="none"/>
+          <w:lang w:val="en-US"/>
+        </w:rPr>
+        <w:t>Farlex</w:t>
+      </w:r>
+      <w:proofErr w:type="spellEnd"/>
+      <w:r>
+        <w:rPr>
+          <w:rStyle w:val="Collegamentoipertestuale"/>
+          <w:color w:val="auto"/>
+          <w:u w:val="none"/>
+          <w:lang w:val="en-US"/>
+        </w:rPr>
+        <w:t xml:space="preserve"> - </w:t>
+      </w:r>
+      <w:hyperlink r:id="rId6" w:history="1">
+        <w:r>
+          <w:rPr>
+            <w:rStyle w:val="Collegamentoipertestuale"/>
+            <w:lang w:val="en-US"/>
+          </w:rPr>
+          <w:t>https://www.thefreedict</w:t>
+        </w:r>
+        <w:bookmarkStart w:id="0" w:name="_GoBack"/>
+        <w:bookmarkEnd w:id="0"/>
+        <w:r>
+          <w:rPr>
+            <w:rStyle w:val="Collegamentoipertestuale"/>
+            <w:lang w:val="en-US"/>
+          </w:rPr>
+          <w:t>i</w:t>
+        </w:r>
+        <w:r>
+          <w:rPr>
+            <w:rStyle w:val="Collegamentoipertestuale"/>
+            <w:lang w:val="en-US"/>
+          </w:rPr>
+          <w:t>onary.com/</w:t>
+        </w:r>
+      </w:hyperlink>
     </w:p>
     <w:sectPr>
       <w:pgSz w:w="11906" w:h="16838"/>
@@ -479,6 +563,18 @@
       <w:u w:val="single"/>
     </w:rPr>
   </w:style>
+  <w:style w:type="character" w:styleId="Collegamentovisitato">
+    <w:name w:val="FollowedHyperlink"/>
+    <w:basedOn w:val="Carpredefinitoparagrafo"/>
+    <w:uiPriority w:val="99"/>
+    <w:semiHidden/>
+    <w:unhideWhenUsed/>
+    <w:rsid w:val="00392D29"/>
+    <w:rPr>
+      <w:color w:val="954F72" w:themeColor="followedHyperlink"/>
+      <w:u w:val="single"/>
+    </w:rPr>
+  </w:style>
 </w:styles>
 </file>
 

</xml_diff>

<commit_message>
common.rpy - line 1464
</commit_message>
<xml_diff>
--- a/Fonti.docx
+++ b/Fonti.docx
@@ -60,13 +60,6 @@
       </w:hyperlink>
     </w:p>
     <w:p>
-      <w:pPr>
-        <w:rPr>
-          <w:color w:val="0563C1" w:themeColor="hyperlink"/>
-          <w:u w:val="single"/>
-          <w:lang w:val="en-US"/>
-        </w:rPr>
-      </w:pPr>
       <w:r>
         <w:rPr>
           <w:rStyle w:val="Collegamentoipertestuale"/>
@@ -104,8 +97,6 @@
           </w:rPr>
           <w:t>https://www.thefreedict</w:t>
         </w:r>
-        <w:bookmarkStart w:id="0" w:name="_GoBack"/>
-        <w:bookmarkEnd w:id="0"/>
         <w:r>
           <w:rPr>
             <w:rStyle w:val="Collegamentoipertestuale"/>
@@ -121,6 +112,23 @@
           <w:t>onary.com/</w:t>
         </w:r>
       </w:hyperlink>
+    </w:p>
+    <w:p>
+      <w:pPr>
+        <w:rPr>
+          <w:color w:val="0563C1" w:themeColor="hyperlink"/>
+          <w:u w:val="single"/>
+          <w:lang w:val="en-US"/>
+        </w:rPr>
+      </w:pPr>
+      <w:bookmarkStart w:id="0" w:name="_GoBack"/>
+      <w:r>
+        <w:rPr>
+          <w:rFonts w:cstheme="minorHAnsi"/>
+        </w:rPr>
+        <w:t>É</w:t>
+      </w:r>
+      <w:bookmarkEnd w:id="0"/>
     </w:p>
     <w:sectPr>
       <w:pgSz w:w="11906" w:h="16838"/>

</xml_diff>

<commit_message>
common.rpy - line 2087
</commit_message>
<xml_diff>
--- a/Fonti.docx
+++ b/Fonti.docx
@@ -60,6 +60,12 @@
       </w:hyperlink>
     </w:p>
     <w:p>
+      <w:pPr>
+        <w:rPr>
+          <w:rStyle w:val="Collegamentoipertestuale"/>
+          <w:lang w:val="en-US"/>
+        </w:rPr>
+      </w:pPr>
       <w:r>
         <w:rPr>
           <w:rStyle w:val="Collegamentoipertestuale"/>
@@ -95,39 +101,70 @@
             <w:rStyle w:val="Collegamentoipertestuale"/>
             <w:lang w:val="en-US"/>
           </w:rPr>
-          <w:t>https://www.thefreedict</w:t>
-        </w:r>
-        <w:r>
-          <w:rPr>
-            <w:rStyle w:val="Collegamentoipertestuale"/>
-            <w:lang w:val="en-US"/>
-          </w:rPr>
-          <w:t>i</w:t>
-        </w:r>
-        <w:r>
-          <w:rPr>
-            <w:rStyle w:val="Collegamentoipertestuale"/>
-            <w:lang w:val="en-US"/>
-          </w:rPr>
-          <w:t>onary.com/</w:t>
+          <w:t>https://www.thefreedictionary.com/</w:t>
         </w:r>
       </w:hyperlink>
     </w:p>
     <w:p>
       <w:pPr>
         <w:rPr>
+          <w:lang w:val="it-IT"/>
+        </w:rPr>
+      </w:pPr>
+      <w:proofErr w:type="spellStart"/>
+      <w:r>
+        <w:rPr>
+          <w:rStyle w:val="Collegamentoipertestuale"/>
+          <w:color w:val="auto"/>
+          <w:u w:val="none"/>
+          <w:lang w:val="it-IT"/>
+        </w:rPr>
+        <w:t>Minima</w:t>
+      </w:r>
+      <w:r>
+        <w:rPr>
+          <w:rStyle w:val="Collegamentoipertestuale"/>
+          <w:color w:val="auto"/>
+          <w:u w:val="none"/>
+          <w:lang w:val="it-IT"/>
+        </w:rPr>
+        <w:t>&amp;Moralia</w:t>
+      </w:r>
+      <w:proofErr w:type="spellEnd"/>
+      <w:r>
+        <w:rPr>
+          <w:rStyle w:val="Collegamentoipertestuale"/>
+          <w:color w:val="auto"/>
+          <w:u w:val="none"/>
+          <w:lang w:val="it-IT"/>
+        </w:rPr>
+        <w:t xml:space="preserve"> Un blog di approfondimento culturale - </w:t>
+      </w:r>
+      <w:hyperlink r:id="rId7" w:history="1">
+        <w:r>
+          <w:rPr>
+            <w:rStyle w:val="Collegamentoipertestuale"/>
+            <w:lang w:val="it-IT"/>
+          </w:rPr>
+          <w:t>http://www.minimaetmoralia.it/wp/dizionario-matusa-breve-viaggio-attorno-al-linguaggio-giovanile-parte-seconda/</w:t>
+        </w:r>
+      </w:hyperlink>
+    </w:p>
+    <w:p>
+      <w:pPr>
+        <w:rPr>
           <w:color w:val="0563C1" w:themeColor="hyperlink"/>
           <w:u w:val="single"/>
           <w:lang w:val="en-US"/>
         </w:rPr>
       </w:pPr>
+      <w:r>
+        <w:rPr>
+          <w:rFonts w:cstheme="minorHAnsi"/>
+        </w:rPr>
+        <w:t>É</w:t>
+      </w:r>
       <w:bookmarkStart w:id="0" w:name="_GoBack"/>
-      <w:r>
-        <w:rPr>
-          <w:rFonts w:cstheme="minorHAnsi"/>
-        </w:rPr>
-        <w:t>É</w:t>
-      </w:r>
       <w:bookmarkEnd w:id="0"/>
     </w:p>
     <w:sectPr>

</xml_diff>

<commit_message>
fonti - sinonimi e contrari
</commit_message>
<xml_diff>
--- a/Fonti.docx
+++ b/Fonti.docx
@@ -184,26 +184,21 @@
       <w:pPr>
         <w:rPr>
           <w:rFonts w:cstheme="minorHAnsi"/>
+          <w:lang w:val="it-IT"/>
         </w:rPr>
       </w:pPr>
-      <w:proofErr w:type="spellStart"/>
       <w:r>
         <w:rPr>
           <w:rFonts w:cstheme="minorHAnsi"/>
-        </w:rPr>
-        <w:t>Terminologia</w:t>
-      </w:r>
-      <w:proofErr w:type="spellEnd"/>
-      <w:r>
-        <w:rPr>
-          <w:rFonts w:cstheme="minorHAnsi"/>
-        </w:rPr>
-        <w:t xml:space="preserve"> etc. - </w:t>
+          <w:lang w:val="it-IT"/>
+        </w:rPr>
+        <w:t xml:space="preserve">Terminologia etc. - </w:t>
       </w:r>
       <w:hyperlink r:id="rId9" w:history="1">
         <w:r>
           <w:rPr>
             <w:rStyle w:val="Collegamentoipertestuale"/>
+            <w:lang w:val="it-IT"/>
           </w:rPr>
           <w:t>http://blog.terminologiaetc.it/</w:t>
         </w:r>
@@ -212,19 +207,48 @@
     <w:p>
       <w:pPr>
         <w:rPr>
+          <w:rFonts w:cstheme="minorHAnsi"/>
+          <w:lang w:val="it-IT"/>
+        </w:rPr>
+      </w:pPr>
+      <w:bookmarkStart w:id="0" w:name="_GoBack"/>
+      <w:bookmarkEnd w:id="0"/>
+      <w:r>
+        <w:rPr>
+          <w:lang w:val="it-IT"/>
+        </w:rPr>
+        <w:t>Sinonimi – Contrari -</w:t>
+      </w:r>
+      <w:r>
+        <w:rPr>
+          <w:lang w:val="it-IT"/>
+        </w:rPr>
+        <w:t xml:space="preserve"> </w:t>
+      </w:r>
+      <w:hyperlink r:id="rId10" w:history="1">
+        <w:r>
+          <w:rPr>
+            <w:rStyle w:val="Collegamentoipertestuale"/>
+            <w:lang w:val="it-IT"/>
+          </w:rPr>
+          <w:t>https://www.sinonimi-contrari.it/strano</w:t>
+        </w:r>
+      </w:hyperlink>
+    </w:p>
+    <w:p>
+      <w:pPr>
+        <w:rPr>
           <w:color w:val="0563C1" w:themeColor="hyperlink"/>
           <w:u w:val="single"/>
           <w:lang w:val="en-US"/>
         </w:rPr>
       </w:pPr>
-      <w:bookmarkStart w:id="0" w:name="_GoBack"/>
       <w:r>
         <w:rPr>
           <w:rFonts w:cstheme="minorHAnsi"/>
         </w:rPr>
         <w:t>É</w:t>
       </w:r>
-      <w:bookmarkEnd w:id="0"/>
     </w:p>
     <w:sectPr>
       <w:pgSz w:w="11906" w:h="16838"/>

</xml_diff>

<commit_message>
isaac.rpy - line 546
</commit_message>
<xml_diff>
--- a/Fonti.docx
+++ b/Fonti.docx
@@ -207,12 +207,10 @@
     <w:p>
       <w:pPr>
         <w:rPr>
-          <w:rFonts w:cstheme="minorHAnsi"/>
+          <w:rStyle w:val="Collegamentoipertestuale"/>
           <w:lang w:val="it-IT"/>
         </w:rPr>
       </w:pPr>
-      <w:bookmarkStart w:id="0" w:name="_GoBack"/>
-      <w:bookmarkEnd w:id="0"/>
       <w:r>
         <w:rPr>
           <w:lang w:val="it-IT"/>
@@ -234,6 +232,49 @@
           <w:t>https://www.sinonimi-contrari.it/strano</w:t>
         </w:r>
       </w:hyperlink>
+    </w:p>
+    <w:p>
+      <w:pPr>
+        <w:rPr>
+          <w:rFonts w:cstheme="minorHAnsi"/>
+          <w:lang w:val="it-IT"/>
+        </w:rPr>
+      </w:pPr>
+      <w:r>
+        <w:t xml:space="preserve">Reverso </w:t>
+      </w:r>
+      <w:proofErr w:type="spellStart"/>
+      <w:r>
+        <w:t>Synonyms</w:t>
+      </w:r>
+      <w:proofErr w:type="spellEnd"/>
+      <w:r>
+        <w:t xml:space="preserve"> </w:t>
+      </w:r>
+      <w:bookmarkStart w:id="0" w:name="_GoBack"/>
+      <w:bookmarkEnd w:id="0"/>
+      <w:r>
+        <w:fldChar w:fldCharType="begin"/>
+      </w:r>
+      <w:r>
+        <w:rPr>
+          <w:lang w:val="it-IT"/>
+        </w:rPr>
+        <w:instrText xml:space="preserve"> HYPERLINK "https://synonyms.reverso.net/sinonimi/" </w:instrText>
+      </w:r>
+      <w:r>
+        <w:fldChar w:fldCharType="separate"/>
+      </w:r>
+      <w:r>
+        <w:rPr>
+          <w:rStyle w:val="Collegamentoipertestuale"/>
+          <w:lang w:val="it-IT"/>
+        </w:rPr>
+        <w:t>https://synonyms.reverso.net/sinonimi/</w:t>
+      </w:r>
+      <w:r>
+        <w:fldChar w:fldCharType="end"/>
+      </w:r>
     </w:p>
     <w:p>
       <w:pPr>

</xml_diff>

<commit_message>
isaac.rpy - line 5108
</commit_message>
<xml_diff>
--- a/Fonti.docx
+++ b/Fonti.docx
@@ -4,6 +4,11 @@
   <w:body>
     <w:p>
       <w:pPr>
+        <w:pStyle w:val="Paragrafoelenco"/>
+        <w:numPr>
+          <w:ilvl w:val="0"/>
+          <w:numId w:val="1"/>
+        </w:numPr>
         <w:rPr>
           <w:lang w:val="it-IT"/>
         </w:rPr>
@@ -20,7 +25,7 @@
         </w:rPr>
         <w:t xml:space="preserve"> - </w:t>
       </w:r>
-      <w:hyperlink r:id="rId4" w:history="1">
+      <w:hyperlink r:id="rId5" w:history="1">
         <w:r>
           <w:rPr>
             <w:rStyle w:val="Collegamentoipertestuale"/>
@@ -38,6 +43,11 @@
     </w:p>
     <w:p>
       <w:pPr>
+        <w:pStyle w:val="Paragrafoelenco"/>
+        <w:numPr>
+          <w:ilvl w:val="0"/>
+          <w:numId w:val="1"/>
+        </w:numPr>
         <w:rPr>
           <w:rStyle w:val="Collegamentoipertestuale"/>
           <w:lang w:val="it-IT"/>
@@ -49,7 +59,7 @@
         </w:rPr>
         <w:t xml:space="preserve">Vi SAPERE Sinonimi e Contrari - </w:t>
       </w:r>
-      <w:hyperlink r:id="rId5" w:history="1">
+      <w:hyperlink r:id="rId6" w:history="1">
         <w:r>
           <w:rPr>
             <w:rStyle w:val="Collegamentoipertestuale"/>
@@ -61,6 +71,11 @@
     </w:p>
     <w:p>
       <w:pPr>
+        <w:pStyle w:val="Paragrafoelenco"/>
+        <w:numPr>
+          <w:ilvl w:val="0"/>
+          <w:numId w:val="1"/>
+        </w:numPr>
         <w:rPr>
           <w:rStyle w:val="Collegamentoipertestuale"/>
           <w:lang w:val="en-US"/>
@@ -95,7 +110,7 @@
         </w:rPr>
         <w:t xml:space="preserve"> - </w:t>
       </w:r>
-      <w:hyperlink r:id="rId6" w:history="1">
+      <w:hyperlink r:id="rId7" w:history="1">
         <w:r>
           <w:rPr>
             <w:rStyle w:val="Collegamentoipertestuale"/>
@@ -107,6 +122,11 @@
     </w:p>
     <w:p>
       <w:pPr>
+        <w:pStyle w:val="Paragrafoelenco"/>
+        <w:numPr>
+          <w:ilvl w:val="0"/>
+          <w:numId w:val="1"/>
+        </w:numPr>
         <w:rPr>
           <w:lang w:val="it-IT"/>
         </w:rPr>
@@ -140,7 +160,7 @@
         </w:rPr>
         <w:t xml:space="preserve"> Un blog di approfondimento culturale - </w:t>
       </w:r>
-      <w:hyperlink r:id="rId7" w:history="1">
+      <w:hyperlink r:id="rId8" w:history="1">
         <w:r>
           <w:rPr>
             <w:rStyle w:val="Collegamentoipertestuale"/>
@@ -152,6 +172,11 @@
     </w:p>
     <w:p>
       <w:pPr>
+        <w:pStyle w:val="Paragrafoelenco"/>
+        <w:numPr>
+          <w:ilvl w:val="0"/>
+          <w:numId w:val="1"/>
+        </w:numPr>
         <w:rPr>
           <w:rFonts w:cstheme="minorHAnsi"/>
           <w:lang w:val="en-US"/>
@@ -170,7 +195,7 @@
         </w:rPr>
         <w:t xml:space="preserve"> </w:t>
       </w:r>
-      <w:hyperlink r:id="rId8" w:history="1">
+      <w:hyperlink r:id="rId9" w:history="1">
         <w:r>
           <w:rPr>
             <w:rStyle w:val="Collegamentoipertestuale"/>
@@ -182,6 +207,11 @@
     </w:p>
     <w:p>
       <w:pPr>
+        <w:pStyle w:val="Paragrafoelenco"/>
+        <w:numPr>
+          <w:ilvl w:val="0"/>
+          <w:numId w:val="1"/>
+        </w:numPr>
         <w:rPr>
           <w:rFonts w:cstheme="minorHAnsi"/>
           <w:lang w:val="it-IT"/>
@@ -194,7 +224,7 @@
         </w:rPr>
         <w:t xml:space="preserve">Terminologia etc. - </w:t>
       </w:r>
-      <w:hyperlink r:id="rId9" w:history="1">
+      <w:hyperlink r:id="rId10" w:history="1">
         <w:r>
           <w:rPr>
             <w:rStyle w:val="Collegamentoipertestuale"/>
@@ -206,6 +236,11 @@
     </w:p>
     <w:p>
       <w:pPr>
+        <w:pStyle w:val="Paragrafoelenco"/>
+        <w:numPr>
+          <w:ilvl w:val="0"/>
+          <w:numId w:val="1"/>
+        </w:numPr>
         <w:rPr>
           <w:rStyle w:val="Collegamentoipertestuale"/>
           <w:lang w:val="it-IT"/>
@@ -215,15 +250,9 @@
         <w:rPr>
           <w:lang w:val="it-IT"/>
         </w:rPr>
-        <w:t>Sinonimi – Contrari -</w:t>
-      </w:r>
-      <w:r>
-        <w:rPr>
-          <w:lang w:val="it-IT"/>
-        </w:rPr>
-        <w:t xml:space="preserve"> </w:t>
-      </w:r>
-      <w:hyperlink r:id="rId10" w:history="1">
+        <w:t xml:space="preserve">Sinonimi – Contrari - </w:t>
+      </w:r>
+      <w:hyperlink r:id="rId11" w:history="1">
         <w:r>
           <w:rPr>
             <w:rStyle w:val="Collegamentoipertestuale"/>
@@ -235,10 +264,11 @@
     </w:p>
     <w:p>
       <w:pPr>
-        <w:rPr>
-          <w:rFonts w:cstheme="minorHAnsi"/>
-          <w:lang w:val="it-IT"/>
-        </w:rPr>
+        <w:pStyle w:val="Paragrafoelenco"/>
+        <w:numPr>
+          <w:ilvl w:val="0"/>
+          <w:numId w:val="1"/>
+        </w:numPr>
       </w:pPr>
       <w:r>
         <w:t xml:space="preserve">Reverso </w:t>
@@ -249,47 +279,184 @@
       </w:r>
       <w:proofErr w:type="spellEnd"/>
       <w:r>
+        <w:t xml:space="preserve"> -</w:t>
+      </w:r>
+      <w:r>
         <w:t xml:space="preserve"> </w:t>
       </w:r>
-      <w:bookmarkStart w:id="0" w:name="_GoBack"/>
-      <w:bookmarkEnd w:id="0"/>
-      <w:r>
-        <w:fldChar w:fldCharType="begin"/>
-      </w:r>
-      <w:r>
-        <w:rPr>
-          <w:lang w:val="it-IT"/>
-        </w:rPr>
-        <w:instrText xml:space="preserve"> HYPERLINK "https://synonyms.reverso.net/sinonimi/" </w:instrText>
-      </w:r>
-      <w:r>
-        <w:fldChar w:fldCharType="separate"/>
-      </w:r>
-      <w:r>
-        <w:rPr>
-          <w:rStyle w:val="Collegamentoipertestuale"/>
-          <w:lang w:val="it-IT"/>
-        </w:rPr>
-        <w:t>https://synonyms.reverso.net/sinonimi/</w:t>
-      </w:r>
-      <w:r>
-        <w:fldChar w:fldCharType="end"/>
-      </w:r>
+      <w:hyperlink r:id="rId12" w:history="1">
+        <w:r>
+          <w:rPr>
+            <w:rStyle w:val="Collegamentoipertestuale"/>
+            <w:lang w:val="it-IT"/>
+          </w:rPr>
+          <w:t>https://synonyms.reverso.net/sinonimi/</w:t>
+        </w:r>
+      </w:hyperlink>
     </w:p>
     <w:p>
       <w:pPr>
+        <w:pStyle w:val="Paragrafoelenco"/>
+        <w:numPr>
+          <w:ilvl w:val="0"/>
+          <w:numId w:val="1"/>
+        </w:numPr>
+        <w:rPr>
+          <w:lang w:val="it-IT"/>
+        </w:rPr>
+      </w:pPr>
+      <w:r>
+        <w:rPr>
+          <w:lang w:val="it-IT"/>
+        </w:rPr>
+        <w:t xml:space="preserve">L’Antro </w:t>
+      </w:r>
+      <w:proofErr w:type="spellStart"/>
+      <w:r>
+        <w:rPr>
+          <w:lang w:val="it-IT"/>
+        </w:rPr>
+        <w:t>dela</w:t>
+      </w:r>
+      <w:proofErr w:type="spellEnd"/>
+      <w:r>
+        <w:rPr>
+          <w:lang w:val="it-IT"/>
+        </w:rPr>
+        <w:t xml:space="preserve"> Magia - </w:t>
+      </w:r>
+      <w:hyperlink r:id="rId13" w:history="1">
+        <w:r>
+          <w:rPr>
+            <w:rStyle w:val="Collegamentoipertestuale"/>
+            <w:lang w:val="it-IT"/>
+          </w:rPr>
+          <w:t>https://antrodellamagia.forumfree.it/?t=68044144</w:t>
+        </w:r>
+      </w:hyperlink>
+    </w:p>
+    <w:p>
+      <w:pPr>
+        <w:pStyle w:val="Paragrafoelenco"/>
+        <w:numPr>
+          <w:ilvl w:val="0"/>
+          <w:numId w:val="1"/>
+        </w:numPr>
+        <w:rPr>
+          <w:lang w:val="en-US"/>
+        </w:rPr>
+      </w:pPr>
+      <w:r>
+        <w:rPr>
+          <w:rFonts w:cstheme="minorHAnsi"/>
+          <w:lang w:val="en-US"/>
+        </w:rPr>
+        <w:t xml:space="preserve">The Vampire Book: The Encyclopedia of the Undead - </w:t>
+      </w:r>
+      <w:hyperlink r:id="rId14" w:anchor="v=onepage&amp;q=strix%20vampire&amp;f=false" w:history="1">
+        <w:r>
+          <w:rPr>
+            <w:rStyle w:val="Collegamentoipertestuale"/>
+            <w:lang w:val="en-US"/>
+          </w:rPr>
+          <w:t>https://books.google.it/books?id=-QNlCwAAQBAJ&amp;pg=PA811&amp;lpg=PA811&amp;dq=strix+vampire&amp;source=bl&amp;ots=B3Mwj7gHMN&amp;sig=ACfU3U0KDsZvQd74V4izRPDAD8-MiIOY2Q&amp;hl=it&amp;sa=X&amp;ved=2ahUKEwiih8zXsJ_nAhVDjqQKHQ9mA20Q6AEwD3oECAkQAQ#v=onepage&amp;q=strix%20vampire&amp;f=false</w:t>
+        </w:r>
+      </w:hyperlink>
+    </w:p>
+    <w:p>
+      <w:pPr>
+        <w:pStyle w:val="Paragrafoelenco"/>
+        <w:numPr>
+          <w:ilvl w:val="0"/>
+          <w:numId w:val="1"/>
+        </w:numPr>
+        <w:rPr>
+          <w:lang w:val="it-IT"/>
+        </w:rPr>
+      </w:pPr>
+      <w:r>
+        <w:rPr>
+          <w:lang w:val="it-IT"/>
+        </w:rPr>
+        <w:t xml:space="preserve">Wikipedia - </w:t>
+      </w:r>
+      <w:hyperlink r:id="rId15" w:history="1">
+        <w:r>
+          <w:rPr>
+            <w:rStyle w:val="Collegamentoipertestuale"/>
+            <w:lang w:val="it-IT"/>
+          </w:rPr>
+          <w:t>https://it.wikipedia.org/wiki/Strige</w:t>
+        </w:r>
+      </w:hyperlink>
+    </w:p>
+    <w:p>
+      <w:pPr>
+        <w:pStyle w:val="Paragrafoelenco"/>
+        <w:numPr>
+          <w:ilvl w:val="0"/>
+          <w:numId w:val="1"/>
+        </w:numPr>
+        <w:rPr>
+          <w:rFonts w:cstheme="minorHAnsi"/>
+          <w:lang w:val="en-US"/>
+        </w:rPr>
+      </w:pPr>
+      <w:r>
+        <w:rPr>
+          <w:lang w:val="en-US"/>
+        </w:rPr>
+        <w:t>Steam Community (</w:t>
+      </w:r>
+      <w:proofErr w:type="spellStart"/>
+      <w:r>
+        <w:rPr>
+          <w:lang w:val="en-US"/>
+        </w:rPr>
+        <w:t>RedEmbrace</w:t>
+      </w:r>
+      <w:proofErr w:type="spellEnd"/>
+      <w:r>
+        <w:rPr>
+          <w:lang w:val="en-US"/>
+        </w:rPr>
+        <w:t xml:space="preserve">) - </w:t>
+      </w:r>
+      <w:hyperlink r:id="rId16" w:history="1">
+        <w:r>
+          <w:rPr>
+            <w:rStyle w:val="Collegamentoipertestuale"/>
+            <w:lang w:val="en-US"/>
+          </w:rPr>
+          <w:t>https://steamcommunity.com/app/796940/discussions/0/1694914736001748040/</w:t>
+        </w:r>
+      </w:hyperlink>
+    </w:p>
+    <w:p>
+      <w:pPr>
+        <w:rPr>
+          <w:rFonts w:cstheme="minorHAnsi"/>
+          <w:lang w:val="en-US"/>
+        </w:rPr>
+      </w:pPr>
+    </w:p>
+    <w:p>
+      <w:pPr>
         <w:rPr>
           <w:color w:val="0563C1" w:themeColor="hyperlink"/>
           <w:u w:val="single"/>
           <w:lang w:val="en-US"/>
         </w:rPr>
       </w:pPr>
+      <w:bookmarkStart w:id="0" w:name="_GoBack"/>
       <w:r>
         <w:rPr>
           <w:rFonts w:cstheme="minorHAnsi"/>
-        </w:rPr>
-        <w:t>É</w:t>
-      </w:r>
+          <w:lang w:val="en-US"/>
+        </w:rPr>
+        <w:t>È</w:t>
+      </w:r>
+      <w:bookmarkEnd w:id="0"/>
     </w:p>
     <w:sectPr>
       <w:pgSz w:w="11906" w:h="16838"/>
@@ -299,6 +466,127 @@
     </w:sectPr>
   </w:body>
 </w:document>
+</file>
+
+<file path=word/numbering.xml><?xml version="1.0" encoding="utf-8"?>
+<w:numbering xmlns:wpc="http://schemas.microsoft.com/office/word/2010/wordprocessingCanvas" xmlns:cx="http://schemas.microsoft.com/office/drawing/2014/chartex" xmlns:mc="http://schemas.openxmlformats.org/markup-compatibility/2006" xmlns:o="urn:schemas-microsoft-com:office:office" xmlns:r="http://schemas.openxmlformats.org/officeDocument/2006/relationships" xmlns:m="http://schemas.openxmlformats.org/officeDocument/2006/math" xmlns:v="urn:schemas-microsoft-com:vml" xmlns:wp14="http://schemas.microsoft.com/office/word/2010/wordprocessingDrawing" xmlns:wp="http://schemas.openxmlformats.org/drawingml/2006/wordprocessingDrawing" xmlns:w10="urn:schemas-microsoft-com:office:word" xmlns:w="http://schemas.openxmlformats.org/wordprocessingml/2006/main" xmlns:w14="http://schemas.microsoft.com/office/word/2010/wordml" xmlns:w15="http://schemas.microsoft.com/office/word/2012/wordml" xmlns:w16se="http://schemas.microsoft.com/office/word/2015/wordml/symex" xmlns:wpg="http://schemas.microsoft.com/office/word/2010/wordprocessingGroup" xmlns:wpi="http://schemas.microsoft.com/office/word/2010/wordprocessingInk" xmlns:wne="http://schemas.microsoft.com/office/word/2006/wordml" xmlns:wps="http://schemas.microsoft.com/office/word/2010/wordprocessingShape" mc:Ignorable="w14 w15 w16se wp14">
+  <w:abstractNum w:abstractNumId="0" w15:restartNumberingAfterBreak="0">
+    <w:nsid w:val="5D9F6CA9"/>
+    <w:multiLevelType w:val="hybridMultilevel"/>
+    <w:tmpl w:val="BB1E0976"/>
+    <w:lvl w:ilvl="0" w:tplc="04100001">
+      <w:start w:val="1"/>
+      <w:numFmt w:val="bullet"/>
+      <w:lvlText w:val=""/>
+      <w:lvlJc w:val="left"/>
+      <w:pPr>
+        <w:ind w:left="720" w:hanging="360"/>
+      </w:pPr>
+      <w:rPr>
+        <w:rFonts w:ascii="Symbol" w:hAnsi="Symbol" w:hint="default"/>
+      </w:rPr>
+    </w:lvl>
+    <w:lvl w:ilvl="1" w:tplc="04100003" w:tentative="1">
+      <w:start w:val="1"/>
+      <w:numFmt w:val="bullet"/>
+      <w:lvlText w:val="o"/>
+      <w:lvlJc w:val="left"/>
+      <w:pPr>
+        <w:ind w:left="1440" w:hanging="360"/>
+      </w:pPr>
+      <w:rPr>
+        <w:rFonts w:ascii="Courier New" w:hAnsi="Courier New" w:cs="Courier New" w:hint="default"/>
+      </w:rPr>
+    </w:lvl>
+    <w:lvl w:ilvl="2" w:tplc="04100005" w:tentative="1">
+      <w:start w:val="1"/>
+      <w:numFmt w:val="bullet"/>
+      <w:lvlText w:val=""/>
+      <w:lvlJc w:val="left"/>
+      <w:pPr>
+        <w:ind w:left="2160" w:hanging="360"/>
+      </w:pPr>
+      <w:rPr>
+        <w:rFonts w:ascii="Wingdings" w:hAnsi="Wingdings" w:hint="default"/>
+      </w:rPr>
+    </w:lvl>
+    <w:lvl w:ilvl="3" w:tplc="04100001" w:tentative="1">
+      <w:start w:val="1"/>
+      <w:numFmt w:val="bullet"/>
+      <w:lvlText w:val=""/>
+      <w:lvlJc w:val="left"/>
+      <w:pPr>
+        <w:ind w:left="2880" w:hanging="360"/>
+      </w:pPr>
+      <w:rPr>
+        <w:rFonts w:ascii="Symbol" w:hAnsi="Symbol" w:hint="default"/>
+      </w:rPr>
+    </w:lvl>
+    <w:lvl w:ilvl="4" w:tplc="04100003" w:tentative="1">
+      <w:start w:val="1"/>
+      <w:numFmt w:val="bullet"/>
+      <w:lvlText w:val="o"/>
+      <w:lvlJc w:val="left"/>
+      <w:pPr>
+        <w:ind w:left="3600" w:hanging="360"/>
+      </w:pPr>
+      <w:rPr>
+        <w:rFonts w:ascii="Courier New" w:hAnsi="Courier New" w:cs="Courier New" w:hint="default"/>
+      </w:rPr>
+    </w:lvl>
+    <w:lvl w:ilvl="5" w:tplc="04100005" w:tentative="1">
+      <w:start w:val="1"/>
+      <w:numFmt w:val="bullet"/>
+      <w:lvlText w:val=""/>
+      <w:lvlJc w:val="left"/>
+      <w:pPr>
+        <w:ind w:left="4320" w:hanging="360"/>
+      </w:pPr>
+      <w:rPr>
+        <w:rFonts w:ascii="Wingdings" w:hAnsi="Wingdings" w:hint="default"/>
+      </w:rPr>
+    </w:lvl>
+    <w:lvl w:ilvl="6" w:tplc="04100001" w:tentative="1">
+      <w:start w:val="1"/>
+      <w:numFmt w:val="bullet"/>
+      <w:lvlText w:val=""/>
+      <w:lvlJc w:val="left"/>
+      <w:pPr>
+        <w:ind w:left="5040" w:hanging="360"/>
+      </w:pPr>
+      <w:rPr>
+        <w:rFonts w:ascii="Symbol" w:hAnsi="Symbol" w:hint="default"/>
+      </w:rPr>
+    </w:lvl>
+    <w:lvl w:ilvl="7" w:tplc="04100003" w:tentative="1">
+      <w:start w:val="1"/>
+      <w:numFmt w:val="bullet"/>
+      <w:lvlText w:val="o"/>
+      <w:lvlJc w:val="left"/>
+      <w:pPr>
+        <w:ind w:left="5760" w:hanging="360"/>
+      </w:pPr>
+      <w:rPr>
+        <w:rFonts w:ascii="Courier New" w:hAnsi="Courier New" w:cs="Courier New" w:hint="default"/>
+      </w:rPr>
+    </w:lvl>
+    <w:lvl w:ilvl="8" w:tplc="04100005" w:tentative="1">
+      <w:start w:val="1"/>
+      <w:numFmt w:val="bullet"/>
+      <w:lvlText w:val=""/>
+      <w:lvlJc w:val="left"/>
+      <w:pPr>
+        <w:ind w:left="6480" w:hanging="360"/>
+      </w:pPr>
+      <w:rPr>
+        <w:rFonts w:ascii="Wingdings" w:hAnsi="Wingdings" w:hint="default"/>
+      </w:rPr>
+    </w:lvl>
+  </w:abstractNum>
+  <w:num w:numId="1">
+    <w:abstractNumId w:val="0"/>
+  </w:num>
+</w:numbering>
 </file>
 
 <file path=word/styles.xml><?xml version="1.0" encoding="utf-8"?>
@@ -744,6 +1032,17 @@
       <w:u w:val="single"/>
     </w:rPr>
   </w:style>
+  <w:style w:type="paragraph" w:styleId="Paragrafoelenco">
+    <w:name w:val="List Paragraph"/>
+    <w:basedOn w:val="Normale"/>
+    <w:uiPriority w:val="34"/>
+    <w:qFormat/>
+    <w:rsid w:val="004A3767"/>
+    <w:pPr>
+      <w:ind w:left="720"/>
+      <w:contextualSpacing/>
+    </w:pPr>
+  </w:style>
 </w:styles>
 </file>
 

</xml_diff>

<commit_message>
Dominic.rpy - line 2476
</commit_message>
<xml_diff>
--- a/Fonti.docx
+++ b/Fonti.docx
@@ -489,9 +489,9 @@
       <w:r>
         <w:rPr>
           <w:rFonts w:cstheme="minorHAnsi"/>
-          <w:lang w:val="en-US"/>
-        </w:rPr>
-        <w:t>È</w:t>
+          <w:lang w:val="it-IT"/>
+        </w:rPr>
+        <w:t>É</w:t>
       </w:r>
       <w:bookmarkEnd w:id="0"/>
     </w:p>

</xml_diff>

<commit_message>
Dominic.rpy - line 3001
</commit_message>
<xml_diff>
--- a/Fonti.docx
+++ b/Fonti.docx
@@ -4,28 +4,154 @@
   <w:body>
     <w:p>
       <w:pPr>
+        <w:rPr>
+          <w:rFonts w:cstheme="minorHAnsi"/>
+          <w:lang w:val="en-US"/>
+        </w:rPr>
+      </w:pPr>
+    </w:p>
+    <w:p>
+      <w:pPr>
         <w:pStyle w:val="Paragrafoelenco"/>
         <w:numPr>
           <w:ilvl w:val="0"/>
           <w:numId w:val="1"/>
         </w:numPr>
         <w:rPr>
-          <w:lang w:val="it-IT"/>
-        </w:rPr>
-      </w:pPr>
-      <w:r>
-        <w:rPr>
-          <w:lang w:val="it-IT"/>
-        </w:rPr>
-        <w:t>Le Parole della Vista</w:t>
-      </w:r>
-      <w:r>
-        <w:rPr>
-          <w:lang w:val="it-IT"/>
+          <w:rFonts w:cstheme="minorHAnsi"/>
+          <w:lang w:val="en-US"/>
+        </w:rPr>
+      </w:pPr>
+      <w:r>
+        <w:rPr>
+          <w:rStyle w:val="Collegamentoipertestuale"/>
+          <w:color w:val="auto"/>
+          <w:u w:val="none"/>
+          <w:lang w:val="en-US"/>
+        </w:rPr>
+        <w:t>Cambridge Dictionary</w:t>
+      </w:r>
+      <w:r>
+        <w:rPr>
+          <w:rStyle w:val="Collegamentoipertestuale"/>
+          <w:color w:val="auto"/>
+          <w:u w:val="none"/>
+          <w:lang w:val="en-US"/>
         </w:rPr>
         <w:t xml:space="preserve"> - </w:t>
       </w:r>
       <w:hyperlink r:id="rId5" w:history="1">
+        <w:r>
+          <w:rPr>
+            <w:rStyle w:val="Collegamentoipertestuale"/>
+            <w:lang w:val="en-US"/>
+          </w:rPr>
+          <w:t>https://dictionary.cambridge.org/it/dizionario/inglese/tough-luck</w:t>
+        </w:r>
+      </w:hyperlink>
+    </w:p>
+    <w:p>
+      <w:pPr>
+        <w:pStyle w:val="Paragrafoelenco"/>
+        <w:numPr>
+          <w:ilvl w:val="0"/>
+          <w:numId w:val="1"/>
+        </w:numPr>
+        <w:rPr>
+          <w:rStyle w:val="Collegamentoipertestuale"/>
+          <w:rFonts w:cstheme="minorHAnsi"/>
+          <w:color w:val="auto"/>
+          <w:u w:val="none"/>
+          <w:lang w:val="it-IT"/>
+        </w:rPr>
+      </w:pPr>
+      <w:proofErr w:type="spellStart"/>
+      <w:r>
+        <w:rPr>
+          <w:lang w:val="it-IT"/>
+        </w:rPr>
+        <w:t>Dizy</w:t>
+      </w:r>
+      <w:proofErr w:type="spellEnd"/>
+      <w:r>
+        <w:rPr>
+          <w:lang w:val="it-IT"/>
+        </w:rPr>
+        <w:t xml:space="preserve"> -</w:t>
+      </w:r>
+      <w:r>
+        <w:rPr>
+          <w:lang w:val="it-IT"/>
+        </w:rPr>
+        <w:t xml:space="preserve"> </w:t>
+      </w:r>
+      <w:hyperlink r:id="rId6" w:history="1">
+        <w:r>
+          <w:rPr>
+            <w:rStyle w:val="Collegamentoipertestuale"/>
+            <w:lang w:val="it-IT"/>
+          </w:rPr>
+          <w:t>https://www.dizy.com/it/voce/luce/aggettivi</w:t>
+        </w:r>
+      </w:hyperlink>
+    </w:p>
+    <w:p>
+      <w:pPr>
+        <w:pStyle w:val="Paragrafoelenco"/>
+        <w:numPr>
+          <w:ilvl w:val="0"/>
+          <w:numId w:val="1"/>
+        </w:numPr>
+        <w:rPr>
+          <w:lang w:val="it-IT"/>
+        </w:rPr>
+      </w:pPr>
+      <w:r>
+        <w:rPr>
+          <w:lang w:val="it-IT"/>
+        </w:rPr>
+        <w:t>L’Antro de</w:t>
+      </w:r>
+      <w:r>
+        <w:rPr>
+          <w:lang w:val="it-IT"/>
+        </w:rPr>
+        <w:t>l</w:t>
+      </w:r>
+      <w:r>
+        <w:rPr>
+          <w:lang w:val="it-IT"/>
+        </w:rPr>
+        <w:t xml:space="preserve">la Magia - </w:t>
+      </w:r>
+      <w:hyperlink r:id="rId7" w:history="1">
+        <w:r>
+          <w:rPr>
+            <w:rStyle w:val="Collegamentoipertestuale"/>
+            <w:lang w:val="it-IT"/>
+          </w:rPr>
+          <w:t>https://antrodellamagia.forumfree.it/?t=68044144</w:t>
+        </w:r>
+      </w:hyperlink>
+    </w:p>
+    <w:p>
+      <w:pPr>
+        <w:pStyle w:val="Paragrafoelenco"/>
+        <w:numPr>
+          <w:ilvl w:val="0"/>
+          <w:numId w:val="1"/>
+        </w:numPr>
+        <w:rPr>
+          <w:lang w:val="it-IT"/>
+        </w:rPr>
+      </w:pPr>
+      <w:r>
+        <w:rPr>
+          <w:lang w:val="it-IT"/>
+        </w:rPr>
+        <w:t xml:space="preserve">Le Parole della Vista - </w:t>
+      </w:r>
+      <w:hyperlink r:id="rId8" w:history="1">
         <w:r>
           <w:rPr>
             <w:rStyle w:val="Collegamentoipertestuale"/>
@@ -34,12 +160,6 @@
           <w:t>https://www.edatlas.it/documents/7efbc27c-befa-451f-9de6-ca1696ff6554</w:t>
         </w:r>
       </w:hyperlink>
-      <w:r>
-        <w:rPr>
-          <w:lang w:val="it-IT"/>
-        </w:rPr>
-        <w:t xml:space="preserve"> </w:t>
-      </w:r>
     </w:p>
     <w:p>
       <w:pPr>
@@ -49,118 +169,30 @@
           <w:numId w:val="1"/>
         </w:numPr>
         <w:rPr>
-          <w:rStyle w:val="Collegamentoipertestuale"/>
-          <w:lang w:val="it-IT"/>
-        </w:rPr>
-      </w:pPr>
-      <w:r>
-        <w:rPr>
-          <w:lang w:val="it-IT"/>
-        </w:rPr>
-        <w:t xml:space="preserve">Vi SAPERE Sinonimi e Contrari - </w:t>
-      </w:r>
-      <w:hyperlink r:id="rId6" w:history="1">
-        <w:r>
-          <w:rPr>
-            <w:rStyle w:val="Collegamentoipertestuale"/>
-            <w:lang w:val="it-IT"/>
-          </w:rPr>
-          <w:t>https://sapere.virgilio.it/</w:t>
-        </w:r>
-      </w:hyperlink>
-    </w:p>
-    <w:p>
-      <w:pPr>
-        <w:pStyle w:val="Paragrafoelenco"/>
-        <w:numPr>
-          <w:ilvl w:val="0"/>
-          <w:numId w:val="1"/>
-        </w:numPr>
-        <w:rPr>
-          <w:rStyle w:val="Collegamentoipertestuale"/>
-          <w:lang w:val="en-US"/>
-        </w:rPr>
-      </w:pPr>
+          <w:lang w:val="it-IT"/>
+        </w:rPr>
+      </w:pPr>
+      <w:proofErr w:type="spellStart"/>
       <w:r>
         <w:rPr>
           <w:rStyle w:val="Collegamentoipertestuale"/>
           <w:color w:val="auto"/>
           <w:u w:val="none"/>
-          <w:lang w:val="en-US"/>
-        </w:rPr>
-        <w:t xml:space="preserve">The Free Dictionary by </w:t>
-      </w:r>
-      <w:proofErr w:type="spellStart"/>
+          <w:lang w:val="it-IT"/>
+        </w:rPr>
+        <w:t>Minima&amp;Moralia</w:t>
+      </w:r>
+      <w:proofErr w:type="spellEnd"/>
       <w:r>
         <w:rPr>
           <w:rStyle w:val="Collegamentoipertestuale"/>
           <w:color w:val="auto"/>
           <w:u w:val="none"/>
-          <w:lang w:val="en-US"/>
-        </w:rPr>
-        <w:t>Farlex</w:t>
-      </w:r>
-      <w:proofErr w:type="spellEnd"/>
-      <w:r>
-        <w:rPr>
-          <w:rStyle w:val="Collegamentoipertestuale"/>
-          <w:color w:val="auto"/>
-          <w:u w:val="none"/>
-          <w:lang w:val="en-US"/>
-        </w:rPr>
-        <w:t xml:space="preserve"> - </w:t>
-      </w:r>
-      <w:hyperlink r:id="rId7" w:history="1">
-        <w:r>
-          <w:rPr>
-            <w:rStyle w:val="Collegamentoipertestuale"/>
-            <w:lang w:val="en-US"/>
-          </w:rPr>
-          <w:t>https://www.thefreedictionary.com/</w:t>
-        </w:r>
-      </w:hyperlink>
-    </w:p>
-    <w:p>
-      <w:pPr>
-        <w:pStyle w:val="Paragrafoelenco"/>
-        <w:numPr>
-          <w:ilvl w:val="0"/>
-          <w:numId w:val="1"/>
-        </w:numPr>
-        <w:rPr>
-          <w:lang w:val="it-IT"/>
-        </w:rPr>
-      </w:pPr>
-      <w:proofErr w:type="spellStart"/>
-      <w:r>
-        <w:rPr>
-          <w:rStyle w:val="Collegamentoipertestuale"/>
-          <w:color w:val="auto"/>
-          <w:u w:val="none"/>
-          <w:lang w:val="it-IT"/>
-        </w:rPr>
-        <w:t>Minima</w:t>
-      </w:r>
-      <w:r>
-        <w:rPr>
-          <w:rStyle w:val="Collegamentoipertestuale"/>
-          <w:color w:val="auto"/>
-          <w:u w:val="none"/>
-          <w:lang w:val="it-IT"/>
-        </w:rPr>
-        <w:t>&amp;Moralia</w:t>
-      </w:r>
-      <w:proofErr w:type="spellEnd"/>
-      <w:r>
-        <w:rPr>
-          <w:rStyle w:val="Collegamentoipertestuale"/>
-          <w:color w:val="auto"/>
-          <w:u w:val="none"/>
           <w:lang w:val="it-IT"/>
         </w:rPr>
         <w:t xml:space="preserve"> Un blog di approfondimento culturale - </w:t>
       </w:r>
-      <w:hyperlink r:id="rId8" w:history="1">
+      <w:hyperlink r:id="rId9" w:history="1">
         <w:r>
           <w:rPr>
             <w:rStyle w:val="Collegamentoipertestuale"/>
@@ -177,52 +209,17 @@
           <w:ilvl w:val="0"/>
           <w:numId w:val="1"/>
         </w:numPr>
-        <w:rPr>
-          <w:rFonts w:cstheme="minorHAnsi"/>
-          <w:lang w:val="en-US"/>
-        </w:rPr>
-      </w:pPr>
-      <w:r>
-        <w:rPr>
-          <w:rFonts w:cstheme="minorHAnsi"/>
-          <w:lang w:val="en-US"/>
-        </w:rPr>
-        <w:t>Urban dictionary -</w:t>
-      </w:r>
-      <w:r>
-        <w:rPr>
-          <w:lang w:val="en-US"/>
-        </w:rPr>
-        <w:t xml:space="preserve"> </w:t>
-      </w:r>
-      <w:hyperlink r:id="rId9" w:history="1">
-        <w:r>
-          <w:rPr>
-            <w:rStyle w:val="Collegamentoipertestuale"/>
-            <w:lang w:val="en-US"/>
-          </w:rPr>
-          <w:t>https://www.urbandictionary.com/</w:t>
-        </w:r>
-      </w:hyperlink>
-    </w:p>
-    <w:p>
-      <w:pPr>
-        <w:pStyle w:val="Paragrafoelenco"/>
-        <w:numPr>
-          <w:ilvl w:val="0"/>
-          <w:numId w:val="1"/>
-        </w:numPr>
-        <w:rPr>
-          <w:rFonts w:cstheme="minorHAnsi"/>
-          <w:lang w:val="it-IT"/>
-        </w:rPr>
-      </w:pPr>
-      <w:r>
-        <w:rPr>
-          <w:rFonts w:cstheme="minorHAnsi"/>
-          <w:lang w:val="it-IT"/>
-        </w:rPr>
-        <w:t xml:space="preserve">Terminologia etc. - </w:t>
+      </w:pPr>
+      <w:r>
+        <w:t xml:space="preserve">Reverso </w:t>
+      </w:r>
+      <w:proofErr w:type="spellStart"/>
+      <w:r>
+        <w:t>Synonyms</w:t>
+      </w:r>
+      <w:proofErr w:type="spellEnd"/>
+      <w:r>
+        <w:t xml:space="preserve"> - </w:t>
       </w:r>
       <w:hyperlink r:id="rId10" w:history="1">
         <w:r>
@@ -230,7 +227,7 @@
             <w:rStyle w:val="Collegamentoipertestuale"/>
             <w:lang w:val="it-IT"/>
           </w:rPr>
-          <w:t>http://blog.terminologiaetc.it/</w:t>
+          <w:t>https://synonyms.reverso.net/sinonimi/</w:t>
         </w:r>
       </w:hyperlink>
     </w:p>
@@ -243,6 +240,9 @@
         </w:numPr>
         <w:rPr>
           <w:rStyle w:val="Collegamentoipertestuale"/>
+          <w:rFonts w:cstheme="minorHAnsi"/>
+          <w:color w:val="auto"/>
+          <w:u w:val="none"/>
           <w:lang w:val="it-IT"/>
         </w:rPr>
       </w:pPr>
@@ -269,28 +269,41 @@
           <w:ilvl w:val="0"/>
           <w:numId w:val="1"/>
         </w:numPr>
-      </w:pPr>
-      <w:r>
-        <w:t xml:space="preserve">Reverso </w:t>
+        <w:rPr>
+          <w:rStyle w:val="Collegamentoipertestuale"/>
+          <w:rFonts w:cstheme="minorHAnsi"/>
+          <w:color w:val="auto"/>
+          <w:u w:val="none"/>
+          <w:lang w:val="en-US"/>
+        </w:rPr>
+      </w:pPr>
+      <w:r>
+        <w:rPr>
+          <w:lang w:val="en-US"/>
+        </w:rPr>
+        <w:t>Steam Community (</w:t>
       </w:r>
       <w:proofErr w:type="spellStart"/>
       <w:r>
-        <w:t>Synonyms</w:t>
+        <w:rPr>
+          <w:lang w:val="en-US"/>
+        </w:rPr>
+        <w:t>RedEmbrace</w:t>
       </w:r>
       <w:proofErr w:type="spellEnd"/>
       <w:r>
-        <w:t xml:space="preserve"> -</w:t>
-      </w:r>
-      <w:r>
-        <w:t xml:space="preserve"> </w:t>
+        <w:rPr>
+          <w:lang w:val="en-US"/>
+        </w:rPr>
+        <w:t xml:space="preserve">) - </w:t>
       </w:r>
       <w:hyperlink r:id="rId12" w:history="1">
         <w:r>
           <w:rPr>
             <w:rStyle w:val="Collegamentoipertestuale"/>
-            <w:lang w:val="it-IT"/>
+            <w:lang w:val="en-US"/>
           </w:rPr>
-          <w:t>https://synonyms.reverso.net/sinonimi/</w:t>
+          <w:t>https://steamcommunity.com/app/796940/discussions/0/1694914736001748040/</w:t>
         </w:r>
       </w:hyperlink>
     </w:p>
@@ -302,26 +315,19 @@
           <w:numId w:val="1"/>
         </w:numPr>
         <w:rPr>
-          <w:lang w:val="it-IT"/>
-        </w:rPr>
-      </w:pPr>
-      <w:r>
-        <w:rPr>
-          <w:lang w:val="it-IT"/>
-        </w:rPr>
-        <w:t>L’Antro de</w:t>
-      </w:r>
-      <w:r>
-        <w:rPr>
-          <w:lang w:val="it-IT"/>
-        </w:rPr>
-        <w:t>l</w:t>
-      </w:r>
-      <w:r>
-        <w:rPr>
-          <w:lang w:val="it-IT"/>
-        </w:rPr>
-        <w:t xml:space="preserve">la Magia - </w:t>
+          <w:rStyle w:val="Collegamentoipertestuale"/>
+          <w:rFonts w:cstheme="minorHAnsi"/>
+          <w:color w:val="auto"/>
+          <w:u w:val="none"/>
+          <w:lang w:val="it-IT"/>
+        </w:rPr>
+      </w:pPr>
+      <w:r>
+        <w:rPr>
+          <w:rFonts w:cstheme="minorHAnsi"/>
+          <w:lang w:val="it-IT"/>
+        </w:rPr>
+        <w:t xml:space="preserve">Terminologia etc. - </w:t>
       </w:r>
       <w:hyperlink r:id="rId13" w:history="1">
         <w:r>
@@ -329,7 +335,7 @@
             <w:rStyle w:val="Collegamentoipertestuale"/>
             <w:lang w:val="it-IT"/>
           </w:rPr>
-          <w:t>https://antrodellamagia.forumfree.it/?t=68044144</w:t>
+          <w:t>http://blog.terminologiaetc.it/</w:t>
         </w:r>
       </w:hyperlink>
     </w:p>
@@ -341,6 +347,59 @@
           <w:numId w:val="1"/>
         </w:numPr>
         <w:rPr>
+          <w:rStyle w:val="Collegamentoipertestuale"/>
+          <w:color w:val="auto"/>
+          <w:u w:val="none"/>
+          <w:lang w:val="en-US"/>
+        </w:rPr>
+      </w:pPr>
+      <w:r>
+        <w:rPr>
+          <w:rStyle w:val="Collegamentoipertestuale"/>
+          <w:color w:val="auto"/>
+          <w:u w:val="none"/>
+          <w:lang w:val="en-US"/>
+        </w:rPr>
+        <w:t xml:space="preserve">The Free Dictionary by </w:t>
+      </w:r>
+      <w:proofErr w:type="spellStart"/>
+      <w:r>
+        <w:rPr>
+          <w:rStyle w:val="Collegamentoipertestuale"/>
+          <w:color w:val="auto"/>
+          <w:u w:val="none"/>
+          <w:lang w:val="en-US"/>
+        </w:rPr>
+        <w:t>Farlex</w:t>
+      </w:r>
+      <w:proofErr w:type="spellEnd"/>
+      <w:r>
+        <w:rPr>
+          <w:rStyle w:val="Collegamentoipertestuale"/>
+          <w:color w:val="auto"/>
+          <w:u w:val="none"/>
+          <w:lang w:val="en-US"/>
+        </w:rPr>
+        <w:t xml:space="preserve"> - </w:t>
+      </w:r>
+      <w:hyperlink r:id="rId14" w:history="1">
+        <w:r>
+          <w:rPr>
+            <w:rStyle w:val="Collegamentoipertestuale"/>
+            <w:lang w:val="en-US"/>
+          </w:rPr>
+          <w:t>https://www.thefreedictionary.com/</w:t>
+        </w:r>
+      </w:hyperlink>
+    </w:p>
+    <w:p>
+      <w:pPr>
+        <w:pStyle w:val="Paragrafoelenco"/>
+        <w:numPr>
+          <w:ilvl w:val="0"/>
+          <w:numId w:val="1"/>
+        </w:numPr>
+        <w:rPr>
           <w:lang w:val="en-US"/>
         </w:rPr>
       </w:pPr>
@@ -351,7 +410,7 @@
         </w:rPr>
         <w:t xml:space="preserve">The Vampire Book: The Encyclopedia of the Undead - </w:t>
       </w:r>
-      <w:hyperlink r:id="rId14" w:anchor="v=onepage&amp;q=strix%20vampire&amp;f=false" w:history="1">
+      <w:hyperlink r:id="rId15" w:anchor="v=onepage&amp;q=strix%20vampire&amp;f=false" w:history="1">
         <w:r>
           <w:rPr>
             <w:rStyle w:val="Collegamentoipertestuale"/>
@@ -369,6 +428,74 @@
           <w:numId w:val="1"/>
         </w:numPr>
         <w:rPr>
+          <w:rFonts w:cstheme="minorHAnsi"/>
+          <w:lang w:val="en-US"/>
+        </w:rPr>
+      </w:pPr>
+      <w:r>
+        <w:rPr>
+          <w:rFonts w:cstheme="minorHAnsi"/>
+          <w:lang w:val="en-US"/>
+        </w:rPr>
+        <w:t>Urban dictionary -</w:t>
+      </w:r>
+      <w:r>
+        <w:rPr>
+          <w:lang w:val="en-US"/>
+        </w:rPr>
+        <w:t xml:space="preserve"> </w:t>
+      </w:r>
+      <w:hyperlink r:id="rId16" w:history="1">
+        <w:r>
+          <w:rPr>
+            <w:rStyle w:val="Collegamentoipertestuale"/>
+            <w:lang w:val="en-US"/>
+          </w:rPr>
+          <w:t>https://www.urbandictionary.com/</w:t>
+        </w:r>
+      </w:hyperlink>
+    </w:p>
+    <w:p>
+      <w:pPr>
+        <w:pStyle w:val="Paragrafoelenco"/>
+        <w:numPr>
+          <w:ilvl w:val="0"/>
+          <w:numId w:val="1"/>
+        </w:numPr>
+        <w:rPr>
+          <w:rStyle w:val="Collegamentoipertestuale"/>
+          <w:color w:val="auto"/>
+          <w:u w:val="none"/>
+          <w:lang w:val="it-IT"/>
+        </w:rPr>
+      </w:pPr>
+      <w:r>
+        <w:rPr>
+          <w:lang w:val="it-IT"/>
+        </w:rPr>
+        <w:t xml:space="preserve">Vi SAPERE Sinonimi e Contrari - </w:t>
+      </w:r>
+      <w:hyperlink r:id="rId17" w:history="1">
+        <w:r>
+          <w:rPr>
+            <w:rStyle w:val="Collegamentoipertestuale"/>
+            <w:lang w:val="it-IT"/>
+          </w:rPr>
+          <w:t>https://sapere.virgilio.it/</w:t>
+        </w:r>
+      </w:hyperlink>
+    </w:p>
+    <w:p>
+      <w:pPr>
+        <w:pStyle w:val="Paragrafoelenco"/>
+        <w:numPr>
+          <w:ilvl w:val="0"/>
+          <w:numId w:val="1"/>
+        </w:numPr>
+        <w:rPr>
+          <w:rStyle w:val="Collegamentoipertestuale"/>
+          <w:color w:val="auto"/>
+          <w:u w:val="none"/>
           <w:lang w:val="it-IT"/>
         </w:rPr>
       </w:pPr>
@@ -378,7 +505,7 @@
         </w:rPr>
         <w:t xml:space="preserve">Wikipedia - </w:t>
       </w:r>
-      <w:hyperlink r:id="rId15" w:history="1">
+      <w:hyperlink r:id="rId18" w:history="1">
         <w:r>
           <w:rPr>
             <w:rStyle w:val="Collegamentoipertestuale"/>
@@ -391,86 +518,15 @@
     <w:p>
       <w:pPr>
         <w:pStyle w:val="Paragrafoelenco"/>
-        <w:numPr>
-          <w:ilvl w:val="0"/>
-          <w:numId w:val="1"/>
-        </w:numPr>
-        <w:rPr>
-          <w:rStyle w:val="Collegamentoipertestuale"/>
+        <w:rPr>
           <w:rFonts w:cstheme="minorHAnsi"/>
-          <w:color w:val="auto"/>
-          <w:u w:val="none"/>
-          <w:lang w:val="en-US"/>
-        </w:rPr>
-      </w:pPr>
-      <w:r>
-        <w:rPr>
-          <w:lang w:val="en-US"/>
-        </w:rPr>
-        <w:t>Steam Community (</w:t>
-      </w:r>
-      <w:proofErr w:type="spellStart"/>
-      <w:r>
-        <w:rPr>
-          <w:lang w:val="en-US"/>
-        </w:rPr>
-        <w:t>RedEmbrace</w:t>
-      </w:r>
-      <w:proofErr w:type="spellEnd"/>
-      <w:r>
-        <w:rPr>
-          <w:lang w:val="en-US"/>
-        </w:rPr>
-        <w:t xml:space="preserve">) - </w:t>
-      </w:r>
-      <w:hyperlink r:id="rId16" w:history="1">
-        <w:r>
-          <w:rPr>
-            <w:rStyle w:val="Collegamentoipertestuale"/>
-            <w:lang w:val="en-US"/>
-          </w:rPr>
-          <w:t>https://steamcommunity.com/app/796940/discussions/0/1694914736001748040/</w:t>
-        </w:r>
-      </w:hyperlink>
-    </w:p>
-    <w:p>
-      <w:pPr>
-        <w:pStyle w:val="Paragrafoelenco"/>
-        <w:numPr>
-          <w:ilvl w:val="0"/>
-          <w:numId w:val="1"/>
-        </w:numPr>
-        <w:rPr>
-          <w:rFonts w:cstheme="minorHAnsi"/>
-          <w:lang w:val="it-IT"/>
-        </w:rPr>
-      </w:pPr>
-      <w:proofErr w:type="spellStart"/>
-      <w:r>
-        <w:rPr>
-          <w:lang w:val="it-IT"/>
-        </w:rPr>
-        <w:t>Dizy</w:t>
-      </w:r>
-      <w:proofErr w:type="spellEnd"/>
-      <w:r>
-        <w:rPr>
-          <w:lang w:val="it-IT"/>
-        </w:rPr>
-        <w:t xml:space="preserve"> </w:t>
-      </w:r>
-      <w:hyperlink r:id="rId17" w:history="1">
-        <w:r>
-          <w:rPr>
-            <w:rStyle w:val="Collegamentoipertestuale"/>
-            <w:lang w:val="it-IT"/>
-          </w:rPr>
-          <w:t>https://www.dizy.com/it/voce/luce/aggettivi</w:t>
-        </w:r>
-      </w:hyperlink>
-    </w:p>
-    <w:p>
-      <w:pPr>
+          <w:lang w:val="it-IT"/>
+        </w:rPr>
+      </w:pPr>
+    </w:p>
+    <w:p>
+      <w:pPr>
+        <w:pStyle w:val="Paragrafoelenco"/>
         <w:rPr>
           <w:rFonts w:cstheme="minorHAnsi"/>
           <w:lang w:val="it-IT"/>
@@ -493,7 +549,17 @@
         </w:rPr>
         <w:t>É</w:t>
       </w:r>
-      <w:bookmarkEnd w:id="0"/>
+    </w:p>
+    <w:bookmarkEnd w:id="0"/>
+    <w:p>
+      <w:pPr>
+        <w:pStyle w:val="Paragrafoelenco"/>
+        <w:rPr>
+          <w:color w:val="0563C1" w:themeColor="hyperlink"/>
+          <w:u w:val="single"/>
+          <w:lang w:val="en-US"/>
+        </w:rPr>
+      </w:pPr>
     </w:p>
     <w:sectPr>
       <w:pgSz w:w="11906" w:h="16838"/>

</xml_diff>

<commit_message>
Luka.rpy - line 1980
</commit_message>
<xml_diff>
--- a/Fonti.docx
+++ b/Fonti.docx
@@ -6,7 +6,7 @@
       <w:pPr>
         <w:rPr>
           <w:rFonts w:cstheme="minorHAnsi"/>
-          <w:lang w:val="en-US"/>
+          <w:lang w:val="it-IT"/>
         </w:rPr>
       </w:pPr>
     </w:p>
@@ -19,7 +19,7 @@
         </w:numPr>
         <w:rPr>
           <w:rFonts w:cstheme="minorHAnsi"/>
-          <w:lang w:val="en-US"/>
+          <w:lang w:val="it-IT"/>
         </w:rPr>
       </w:pPr>
       <w:r>
@@ -27,24 +27,15 @@
           <w:rStyle w:val="Collegamentoipertestuale"/>
           <w:color w:val="auto"/>
           <w:u w:val="none"/>
-          <w:lang w:val="en-US"/>
-        </w:rPr>
-        <w:t>Cambridge Dictionary</w:t>
-      </w:r>
-      <w:r>
-        <w:rPr>
-          <w:rStyle w:val="Collegamentoipertestuale"/>
-          <w:color w:val="auto"/>
-          <w:u w:val="none"/>
-          <w:lang w:val="en-US"/>
-        </w:rPr>
-        <w:t xml:space="preserve"> - </w:t>
+          <w:lang w:val="it-IT"/>
+        </w:rPr>
+        <w:t xml:space="preserve">Cambridge Dictionary - </w:t>
       </w:r>
       <w:hyperlink r:id="rId5" w:history="1">
         <w:r>
           <w:rPr>
             <w:rStyle w:val="Collegamentoipertestuale"/>
-            <w:lang w:val="en-US"/>
+            <w:lang w:val="it-IT"/>
           </w:rPr>
           <w:t>https://dictionary.cambridge.org/it/dizionario/inglese/tough-luck</w:t>
         </w:r>
@@ -77,13 +68,7 @@
         <w:rPr>
           <w:lang w:val="it-IT"/>
         </w:rPr>
-        <w:t xml:space="preserve"> -</w:t>
-      </w:r>
-      <w:r>
-        <w:rPr>
-          <w:lang w:val="it-IT"/>
-        </w:rPr>
-        <w:t xml:space="preserve"> </w:t>
+        <w:t xml:space="preserve"> - </w:t>
       </w:r>
       <w:hyperlink r:id="rId6" w:history="1">
         <w:r>
@@ -110,19 +95,7 @@
         <w:rPr>
           <w:lang w:val="it-IT"/>
         </w:rPr>
-        <w:t>L’Antro de</w:t>
-      </w:r>
-      <w:r>
-        <w:rPr>
-          <w:lang w:val="it-IT"/>
-        </w:rPr>
-        <w:t>l</w:t>
-      </w:r>
-      <w:r>
-        <w:rPr>
-          <w:lang w:val="it-IT"/>
-        </w:rPr>
-        <w:t xml:space="preserve">la Magia - </w:t>
+        <w:t xml:space="preserve">L’Antro della Magia - </w:t>
       </w:r>
       <w:hyperlink r:id="rId7" w:history="1">
         <w:r>
@@ -209,16 +182,28 @@
           <w:ilvl w:val="0"/>
           <w:numId w:val="1"/>
         </w:numPr>
-      </w:pPr>
-      <w:r>
+        <w:rPr>
+          <w:lang w:val="it-IT"/>
+        </w:rPr>
+      </w:pPr>
+      <w:r>
+        <w:rPr>
+          <w:lang w:val="it-IT"/>
+        </w:rPr>
         <w:t xml:space="preserve">Reverso </w:t>
       </w:r>
       <w:proofErr w:type="spellStart"/>
       <w:r>
+        <w:rPr>
+          <w:lang w:val="it-IT"/>
+        </w:rPr>
         <w:t>Synonyms</w:t>
       </w:r>
       <w:proofErr w:type="spellEnd"/>
       <w:r>
+        <w:rPr>
+          <w:lang w:val="it-IT"/>
+        </w:rPr>
         <w:t xml:space="preserve"> - </w:t>
       </w:r>
       <w:hyperlink r:id="rId10" w:history="1">
@@ -274,26 +259,34 @@
           <w:rFonts w:cstheme="minorHAnsi"/>
           <w:color w:val="auto"/>
           <w:u w:val="none"/>
-          <w:lang w:val="en-US"/>
-        </w:rPr>
-      </w:pPr>
-      <w:r>
-        <w:rPr>
-          <w:lang w:val="en-US"/>
-        </w:rPr>
-        <w:t>Steam Community (</w:t>
-      </w:r>
+          <w:lang w:val="it-IT"/>
+        </w:rPr>
+      </w:pPr>
       <w:proofErr w:type="spellStart"/>
       <w:r>
         <w:rPr>
-          <w:lang w:val="en-US"/>
+          <w:lang w:val="it-IT"/>
+        </w:rPr>
+        <w:t>Steam</w:t>
+      </w:r>
+      <w:proofErr w:type="spellEnd"/>
+      <w:r>
+        <w:rPr>
+          <w:lang w:val="it-IT"/>
+        </w:rPr>
+        <w:t xml:space="preserve"> Community (</w:t>
+      </w:r>
+      <w:proofErr w:type="spellStart"/>
+      <w:r>
+        <w:rPr>
+          <w:lang w:val="it-IT"/>
         </w:rPr>
         <w:t>RedEmbrace</w:t>
       </w:r>
       <w:proofErr w:type="spellEnd"/>
       <w:r>
         <w:rPr>
-          <w:lang w:val="en-US"/>
+          <w:lang w:val="it-IT"/>
         </w:rPr>
         <w:t xml:space="preserve">) - </w:t>
       </w:r>
@@ -301,7 +294,7 @@
         <w:r>
           <w:rPr>
             <w:rStyle w:val="Collegamentoipertestuale"/>
-            <w:lang w:val="en-US"/>
+            <w:lang w:val="it-IT"/>
           </w:rPr>
           <w:t>https://steamcommunity.com/app/796940/discussions/0/1694914736001748040/</w:t>
         </w:r>
@@ -350,7 +343,7 @@
           <w:rStyle w:val="Collegamentoipertestuale"/>
           <w:color w:val="auto"/>
           <w:u w:val="none"/>
-          <w:lang w:val="en-US"/>
+          <w:lang w:val="it-IT"/>
         </w:rPr>
       </w:pPr>
       <w:r>
@@ -358,7 +351,7 @@
           <w:rStyle w:val="Collegamentoipertestuale"/>
           <w:color w:val="auto"/>
           <w:u w:val="none"/>
-          <w:lang w:val="en-US"/>
+          <w:lang w:val="it-IT"/>
         </w:rPr>
         <w:t xml:space="preserve">The Free Dictionary by </w:t>
       </w:r>
@@ -368,7 +361,7 @@
           <w:rStyle w:val="Collegamentoipertestuale"/>
           <w:color w:val="auto"/>
           <w:u w:val="none"/>
-          <w:lang w:val="en-US"/>
+          <w:lang w:val="it-IT"/>
         </w:rPr>
         <w:t>Farlex</w:t>
       </w:r>
@@ -378,7 +371,7 @@
           <w:rStyle w:val="Collegamentoipertestuale"/>
           <w:color w:val="auto"/>
           <w:u w:val="none"/>
-          <w:lang w:val="en-US"/>
+          <w:lang w:val="it-IT"/>
         </w:rPr>
         <w:t xml:space="preserve"> - </w:t>
       </w:r>
@@ -386,7 +379,7 @@
         <w:r>
           <w:rPr>
             <w:rStyle w:val="Collegamentoipertestuale"/>
-            <w:lang w:val="en-US"/>
+            <w:lang w:val="it-IT"/>
           </w:rPr>
           <w:t>https://www.thefreedictionary.com/</w:t>
         </w:r>
@@ -400,21 +393,37 @@
           <w:numId w:val="1"/>
         </w:numPr>
         <w:rPr>
-          <w:lang w:val="en-US"/>
-        </w:rPr>
-      </w:pPr>
-      <w:r>
-        <w:rPr>
-          <w:rFonts w:cstheme="minorHAnsi"/>
-          <w:lang w:val="en-US"/>
-        </w:rPr>
-        <w:t xml:space="preserve">The Vampire Book: The Encyclopedia of the Undead - </w:t>
+          <w:lang w:val="it-IT"/>
+        </w:rPr>
+      </w:pPr>
+      <w:r>
+        <w:rPr>
+          <w:rFonts w:cstheme="minorHAnsi"/>
+          <w:lang w:val="it-IT"/>
+        </w:rPr>
+        <w:t xml:space="preserve">The Vampire Book: The Encyclopedia of the </w:t>
+      </w:r>
+      <w:proofErr w:type="spellStart"/>
+      <w:r>
+        <w:rPr>
+          <w:rFonts w:cstheme="minorHAnsi"/>
+          <w:lang w:val="it-IT"/>
+        </w:rPr>
+        <w:t>Undead</w:t>
+      </w:r>
+      <w:proofErr w:type="spellEnd"/>
+      <w:r>
+        <w:rPr>
+          <w:rFonts w:cstheme="minorHAnsi"/>
+          <w:lang w:val="it-IT"/>
+        </w:rPr>
+        <w:t xml:space="preserve"> - </w:t>
       </w:r>
       <w:hyperlink r:id="rId15" w:anchor="v=onepage&amp;q=strix%20vampire&amp;f=false" w:history="1">
         <w:r>
           <w:rPr>
             <w:rStyle w:val="Collegamentoipertestuale"/>
-            <w:lang w:val="en-US"/>
+            <w:lang w:val="it-IT"/>
           </w:rPr>
           <w:t>https://books.google.it/books?id=-QNlCwAAQBAJ&amp;pg=PA811&amp;lpg=PA811&amp;dq=strix+vampire&amp;source=bl&amp;ots=B3Mwj7gHMN&amp;sig=ACfU3U0KDsZvQd74V4izRPDAD8-MiIOY2Q&amp;hl=it&amp;sa=X&amp;ved=2ahUKEwiih8zXsJ_nAhVDjqQKHQ9mA20Q6AEwD3oECAkQAQ#v=onepage&amp;q=strix%20vampire&amp;f=false</w:t>
         </w:r>
@@ -429,19 +438,35 @@
         </w:numPr>
         <w:rPr>
           <w:rFonts w:cstheme="minorHAnsi"/>
-          <w:lang w:val="en-US"/>
-        </w:rPr>
-      </w:pPr>
-      <w:r>
-        <w:rPr>
-          <w:rFonts w:cstheme="minorHAnsi"/>
-          <w:lang w:val="en-US"/>
-        </w:rPr>
-        <w:t>Urban dictionary -</w:t>
-      </w:r>
-      <w:r>
-        <w:rPr>
-          <w:lang w:val="en-US"/>
+          <w:lang w:val="it-IT"/>
+        </w:rPr>
+      </w:pPr>
+      <w:r>
+        <w:rPr>
+          <w:rFonts w:cstheme="minorHAnsi"/>
+          <w:lang w:val="it-IT"/>
+        </w:rPr>
+        <w:t xml:space="preserve">Urban </w:t>
+      </w:r>
+      <w:proofErr w:type="spellStart"/>
+      <w:r>
+        <w:rPr>
+          <w:rFonts w:cstheme="minorHAnsi"/>
+          <w:lang w:val="it-IT"/>
+        </w:rPr>
+        <w:t>dictionary</w:t>
+      </w:r>
+      <w:proofErr w:type="spellEnd"/>
+      <w:r>
+        <w:rPr>
+          <w:rFonts w:cstheme="minorHAnsi"/>
+          <w:lang w:val="it-IT"/>
+        </w:rPr>
+        <w:t xml:space="preserve"> -</w:t>
+      </w:r>
+      <w:r>
+        <w:rPr>
+          <w:lang w:val="it-IT"/>
         </w:rPr>
         <w:t xml:space="preserve"> </w:t>
       </w:r>
@@ -449,7 +474,7 @@
         <w:r>
           <w:rPr>
             <w:rStyle w:val="Collegamentoipertestuale"/>
-            <w:lang w:val="en-US"/>
+            <w:lang w:val="it-IT"/>
           </w:rPr>
           <w:t>https://www.urbandictionary.com/</w:t>
         </w:r>
@@ -533,15 +558,7 @@
         <w:rPr>
           <w:lang w:val="it-IT"/>
         </w:rPr>
-        <w:t>La rete di associaz</w:t>
-      </w:r>
-      <w:bookmarkStart w:id="0" w:name="_GoBack"/>
-      <w:bookmarkEnd w:id="0"/>
-      <w:r>
-        <w:rPr>
-          <w:lang w:val="it-IT"/>
-        </w:rPr>
-        <w:t xml:space="preserve">ione delle parole </w:t>
+        <w:t xml:space="preserve">La rete di associazione delle parole </w:t>
       </w:r>
       <w:hyperlink r:id="rId19" w:history="1">
         <w:r>
@@ -576,9 +593,10 @@
         <w:rPr>
           <w:color w:val="0563C1" w:themeColor="hyperlink"/>
           <w:u w:val="single"/>
-          <w:lang w:val="en-US"/>
-        </w:rPr>
-      </w:pPr>
+          <w:lang w:val="it-IT"/>
+        </w:rPr>
+      </w:pPr>
+      <w:bookmarkStart w:id="0" w:name="_GoBack"/>
       <w:r>
         <w:rPr>
           <w:rFonts w:cstheme="minorHAnsi"/>
@@ -587,13 +605,14 @@
         <w:t>É</w:t>
       </w:r>
     </w:p>
+    <w:bookmarkEnd w:id="0"/>
     <w:p>
       <w:pPr>
         <w:pStyle w:val="Paragrafoelenco"/>
         <w:rPr>
           <w:color w:val="0563C1" w:themeColor="hyperlink"/>
           <w:u w:val="single"/>
-          <w:lang w:val="en-US"/>
+          <w:lang w:val="it-IT"/>
         </w:rPr>
       </w:pPr>
     </w:p>

</xml_diff>

<commit_message>
luka.rpu - line 4612
</commit_message>
<xml_diff>
--- a/Fonti.docx
+++ b/Fonti.docx
@@ -19,7 +19,7 @@
         </w:numPr>
         <w:rPr>
           <w:rFonts w:cstheme="minorHAnsi"/>
-          <w:lang w:val="it-IT"/>
+          <w:lang w:val="en-US"/>
         </w:rPr>
       </w:pPr>
       <w:r>
@@ -27,7 +27,7 @@
           <w:rStyle w:val="Collegamentoipertestuale"/>
           <w:color w:val="auto"/>
           <w:u w:val="none"/>
-          <w:lang w:val="it-IT"/>
+          <w:lang w:val="en-US"/>
         </w:rPr>
         <w:t xml:space="preserve">Cambridge Dictionary - </w:t>
       </w:r>
@@ -35,7 +35,7 @@
         <w:r>
           <w:rPr>
             <w:rStyle w:val="Collegamentoipertestuale"/>
-            <w:lang w:val="it-IT"/>
+            <w:lang w:val="en-US"/>
           </w:rPr>
           <w:t>https://dictionary.cambridge.org/it/dizionario/inglese/tough-luck</w:t>
         </w:r>
@@ -259,34 +259,26 @@
           <w:rFonts w:cstheme="minorHAnsi"/>
           <w:color w:val="auto"/>
           <w:u w:val="none"/>
-          <w:lang w:val="it-IT"/>
-        </w:rPr>
-      </w:pPr>
+          <w:lang w:val="en-US"/>
+        </w:rPr>
+      </w:pPr>
+      <w:r>
+        <w:rPr>
+          <w:lang w:val="en-US"/>
+        </w:rPr>
+        <w:t>Steam Community (</w:t>
+      </w:r>
       <w:proofErr w:type="spellStart"/>
       <w:r>
         <w:rPr>
-          <w:lang w:val="it-IT"/>
-        </w:rPr>
-        <w:t>Steam</w:t>
+          <w:lang w:val="en-US"/>
+        </w:rPr>
+        <w:t>RedEmbrace</w:t>
       </w:r>
       <w:proofErr w:type="spellEnd"/>
       <w:r>
         <w:rPr>
-          <w:lang w:val="it-IT"/>
-        </w:rPr>
-        <w:t xml:space="preserve"> Community (</w:t>
-      </w:r>
-      <w:proofErr w:type="spellStart"/>
-      <w:r>
-        <w:rPr>
-          <w:lang w:val="it-IT"/>
-        </w:rPr>
-        <w:t>RedEmbrace</w:t>
-      </w:r>
-      <w:proofErr w:type="spellEnd"/>
-      <w:r>
-        <w:rPr>
-          <w:lang w:val="it-IT"/>
+          <w:lang w:val="en-US"/>
         </w:rPr>
         <w:t xml:space="preserve">) - </w:t>
       </w:r>
@@ -294,7 +286,7 @@
         <w:r>
           <w:rPr>
             <w:rStyle w:val="Collegamentoipertestuale"/>
-            <w:lang w:val="it-IT"/>
+            <w:lang w:val="en-US"/>
           </w:rPr>
           <w:t>https://steamcommunity.com/app/796940/discussions/0/1694914736001748040/</w:t>
         </w:r>
@@ -343,7 +335,7 @@
           <w:rStyle w:val="Collegamentoipertestuale"/>
           <w:color w:val="auto"/>
           <w:u w:val="none"/>
-          <w:lang w:val="it-IT"/>
+          <w:lang w:val="en-US"/>
         </w:rPr>
       </w:pPr>
       <w:r>
@@ -351,7 +343,7 @@
           <w:rStyle w:val="Collegamentoipertestuale"/>
           <w:color w:val="auto"/>
           <w:u w:val="none"/>
-          <w:lang w:val="it-IT"/>
+          <w:lang w:val="en-US"/>
         </w:rPr>
         <w:t xml:space="preserve">The Free Dictionary by </w:t>
       </w:r>
@@ -361,7 +353,7 @@
           <w:rStyle w:val="Collegamentoipertestuale"/>
           <w:color w:val="auto"/>
           <w:u w:val="none"/>
-          <w:lang w:val="it-IT"/>
+          <w:lang w:val="en-US"/>
         </w:rPr>
         <w:t>Farlex</w:t>
       </w:r>
@@ -371,7 +363,7 @@
           <w:rStyle w:val="Collegamentoipertestuale"/>
           <w:color w:val="auto"/>
           <w:u w:val="none"/>
-          <w:lang w:val="it-IT"/>
+          <w:lang w:val="en-US"/>
         </w:rPr>
         <w:t xml:space="preserve"> - </w:t>
       </w:r>
@@ -379,7 +371,7 @@
         <w:r>
           <w:rPr>
             <w:rStyle w:val="Collegamentoipertestuale"/>
-            <w:lang w:val="it-IT"/>
+            <w:lang w:val="en-US"/>
           </w:rPr>
           <w:t>https://www.thefreedictionary.com/</w:t>
         </w:r>
@@ -393,37 +385,21 @@
           <w:numId w:val="1"/>
         </w:numPr>
         <w:rPr>
-          <w:lang w:val="it-IT"/>
+          <w:lang w:val="en-US"/>
         </w:rPr>
       </w:pPr>
       <w:r>
         <w:rPr>
           <w:rFonts w:cstheme="minorHAnsi"/>
-          <w:lang w:val="it-IT"/>
-        </w:rPr>
-        <w:t xml:space="preserve">The Vampire Book: The Encyclopedia of the </w:t>
-      </w:r>
-      <w:proofErr w:type="spellStart"/>
-      <w:r>
-        <w:rPr>
-          <w:rFonts w:cstheme="minorHAnsi"/>
-          <w:lang w:val="it-IT"/>
-        </w:rPr>
-        <w:t>Undead</w:t>
-      </w:r>
-      <w:proofErr w:type="spellEnd"/>
-      <w:r>
-        <w:rPr>
-          <w:rFonts w:cstheme="minorHAnsi"/>
-          <w:lang w:val="it-IT"/>
-        </w:rPr>
-        <w:t xml:space="preserve"> - </w:t>
+          <w:lang w:val="en-US"/>
+        </w:rPr>
+        <w:t xml:space="preserve">The Vampire Book: The Encyclopedia of the Undead - </w:t>
       </w:r>
       <w:hyperlink r:id="rId15" w:anchor="v=onepage&amp;q=strix%20vampire&amp;f=false" w:history="1">
         <w:r>
           <w:rPr>
             <w:rStyle w:val="Collegamentoipertestuale"/>
-            <w:lang w:val="it-IT"/>
+            <w:lang w:val="en-US"/>
           </w:rPr>
           <w:t>https://books.google.it/books?id=-QNlCwAAQBAJ&amp;pg=PA811&amp;lpg=PA811&amp;dq=strix+vampire&amp;source=bl&amp;ots=B3Mwj7gHMN&amp;sig=ACfU3U0KDsZvQd74V4izRPDAD8-MiIOY2Q&amp;hl=it&amp;sa=X&amp;ved=2ahUKEwiih8zXsJ_nAhVDjqQKHQ9mA20Q6AEwD3oECAkQAQ#v=onepage&amp;q=strix%20vampire&amp;f=false</w:t>
         </w:r>
@@ -438,35 +414,19 @@
         </w:numPr>
         <w:rPr>
           <w:rFonts w:cstheme="minorHAnsi"/>
-          <w:lang w:val="it-IT"/>
+          <w:lang w:val="en-US"/>
         </w:rPr>
       </w:pPr>
       <w:r>
         <w:rPr>
           <w:rFonts w:cstheme="minorHAnsi"/>
-          <w:lang w:val="it-IT"/>
-        </w:rPr>
-        <w:t xml:space="preserve">Urban </w:t>
-      </w:r>
-      <w:proofErr w:type="spellStart"/>
-      <w:r>
-        <w:rPr>
-          <w:rFonts w:cstheme="minorHAnsi"/>
-          <w:lang w:val="it-IT"/>
-        </w:rPr>
-        <w:t>dictionary</w:t>
-      </w:r>
-      <w:proofErr w:type="spellEnd"/>
-      <w:r>
-        <w:rPr>
-          <w:rFonts w:cstheme="minorHAnsi"/>
-          <w:lang w:val="it-IT"/>
-        </w:rPr>
-        <w:t xml:space="preserve"> -</w:t>
-      </w:r>
-      <w:r>
-        <w:rPr>
-          <w:lang w:val="it-IT"/>
+          <w:lang w:val="en-US"/>
+        </w:rPr>
+        <w:t>Urban dictionary -</w:t>
+      </w:r>
+      <w:r>
+        <w:rPr>
+          <w:lang w:val="en-US"/>
         </w:rPr>
         <w:t xml:space="preserve"> </w:t>
       </w:r>
@@ -474,7 +434,7 @@
         <w:r>
           <w:rPr>
             <w:rStyle w:val="Collegamentoipertestuale"/>
-            <w:lang w:val="it-IT"/>
+            <w:lang w:val="en-US"/>
           </w:rPr>
           <w:t>https://www.urbandictionary.com/</w:t>
         </w:r>
@@ -596,7 +556,6 @@
           <w:lang w:val="it-IT"/>
         </w:rPr>
       </w:pPr>
-      <w:bookmarkStart w:id="0" w:name="_GoBack"/>
       <w:r>
         <w:rPr>
           <w:rFonts w:cstheme="minorHAnsi"/>
@@ -605,7 +564,6 @@
         <w:t>É</w:t>
       </w:r>
     </w:p>
-    <w:bookmarkEnd w:id="0"/>
     <w:p>
       <w:pPr>
         <w:pStyle w:val="Paragrafoelenco"/>
@@ -615,6 +573,24 @@
           <w:lang w:val="it-IT"/>
         </w:rPr>
       </w:pPr>
+      <w:bookmarkStart w:id="0" w:name="_GoBack"/>
+      <w:r>
+        <w:rPr>
+          <w:color w:val="0563C1" w:themeColor="hyperlink"/>
+          <w:u w:val="single"/>
+          <w:lang w:val="it-IT"/>
+        </w:rPr>
+        <w:t xml:space="preserve">‘ </w:t>
+      </w:r>
+      <w:bookmarkEnd w:id="0"/>
+      <w:r>
+        <w:rPr>
+          <w:color w:val="0563C1" w:themeColor="hyperlink"/>
+          <w:u w:val="single"/>
+          <w:lang w:val="it-IT"/>
+        </w:rPr>
+        <w:t>’</w:t>
+      </w:r>
     </w:p>
     <w:sectPr>
       <w:pgSz w:w="11906" w:h="16838"/>

</xml_diff>

<commit_message>
Luka.rpy - line 7678
</commit_message>
<xml_diff>
--- a/Fonti.docx
+++ b/Fonti.docx
@@ -533,9 +533,49 @@
     <w:p>
       <w:pPr>
         <w:pStyle w:val="Paragrafoelenco"/>
+        <w:numPr>
+          <w:ilvl w:val="0"/>
+          <w:numId w:val="1"/>
+        </w:numPr>
+      </w:pPr>
+      <w:r>
+        <w:rPr>
+          <w:rStyle w:val="Collegamentoipertestuale"/>
+          <w:color w:val="000000" w:themeColor="text1"/>
+          <w:u w:val="none"/>
+        </w:rPr>
+        <w:t xml:space="preserve">Vampiri.net </w:t>
+      </w:r>
+      <w:hyperlink r:id="rId20" w:history="1">
+        <w:r>
+          <w:rPr>
+            <w:rStyle w:val="Collegamentoipertestuale"/>
+          </w:rPr>
+          <w:t>http://www.vampiri.net/miti_40.html</w:t>
+        </w:r>
+      </w:hyperlink>
+    </w:p>
+    <w:p>
+      <w:pPr>
+        <w:pStyle w:val="Paragrafoelenco"/>
+        <w:numPr>
+          <w:ilvl w:val="0"/>
+          <w:numId w:val="1"/>
+        </w:numPr>
+        <w:rPr>
+          <w:rStyle w:val="Collegamentoipertestuale"/>
+          <w:color w:val="auto"/>
+          <w:u w:val="none"/>
+        </w:rPr>
+      </w:pPr>
+      <w:bookmarkStart w:id="0" w:name="_GoBack"/>
+      <w:bookmarkEnd w:id="0"/>
+    </w:p>
+    <w:p>
+      <w:pPr>
+        <w:pStyle w:val="Paragrafoelenco"/>
         <w:rPr>
           <w:rFonts w:cstheme="minorHAnsi"/>
-          <w:lang w:val="it-IT"/>
         </w:rPr>
       </w:pPr>
     </w:p>
@@ -544,7 +584,6 @@
         <w:pStyle w:val="Paragrafoelenco"/>
         <w:rPr>
           <w:rFonts w:cstheme="minorHAnsi"/>
-          <w:lang w:val="it-IT"/>
         </w:rPr>
       </w:pPr>
     </w:p>
@@ -573,23 +612,13 @@
           <w:lang w:val="it-IT"/>
         </w:rPr>
       </w:pPr>
-      <w:bookmarkStart w:id="0" w:name="_GoBack"/>
       <w:r>
         <w:rPr>
           <w:color w:val="0563C1" w:themeColor="hyperlink"/>
           <w:u w:val="single"/>
           <w:lang w:val="it-IT"/>
         </w:rPr>
-        <w:t xml:space="preserve">‘ </w:t>
-      </w:r>
-      <w:bookmarkEnd w:id="0"/>
-      <w:r>
-        <w:rPr>
-          <w:color w:val="0563C1" w:themeColor="hyperlink"/>
-          <w:u w:val="single"/>
-          <w:lang w:val="it-IT"/>
-        </w:rPr>
-        <w:t>’</w:t>
+        <w:t>‘ ’</w:t>
       </w:r>
     </w:p>
     <w:sectPr>

</xml_diff>

<commit_message>
Luka.rpy - line 7895
</commit_message>
<xml_diff>
--- a/Fonti.docx
+++ b/Fonti.docx
@@ -518,7 +518,25 @@
         <w:rPr>
           <w:lang w:val="it-IT"/>
         </w:rPr>
-        <w:t xml:space="preserve">La rete di associazione delle parole </w:t>
+        <w:t>La rete di associazione delle parole</w:t>
+      </w:r>
+      <w:r>
+        <w:rPr>
+          <w:lang w:val="it-IT"/>
+        </w:rPr>
+        <w:t xml:space="preserve"> -</w:t>
+      </w:r>
+      <w:r>
+        <w:rPr>
+          <w:lang w:val="it-IT"/>
+        </w:rPr>
+        <w:t xml:space="preserve"> </w:t>
+      </w:r>
+      <w:r>
+        <w:rPr>
+          <w:lang w:val="it-IT"/>
+        </w:rPr>
+        <w:t xml:space="preserve"> </w:t>
       </w:r>
       <w:hyperlink r:id="rId19" w:history="1">
         <w:r>
@@ -544,7 +562,23 @@
           <w:color w:val="000000" w:themeColor="text1"/>
           <w:u w:val="none"/>
         </w:rPr>
-        <w:t xml:space="preserve">Vampiri.net </w:t>
+        <w:t>Vampiri.net</w:t>
+      </w:r>
+      <w:r>
+        <w:rPr>
+          <w:rStyle w:val="Collegamentoipertestuale"/>
+          <w:color w:val="000000" w:themeColor="text1"/>
+          <w:u w:val="none"/>
+        </w:rPr>
+        <w:t xml:space="preserve"> -</w:t>
+      </w:r>
+      <w:r>
+        <w:rPr>
+          <w:rStyle w:val="Collegamentoipertestuale"/>
+          <w:color w:val="000000" w:themeColor="text1"/>
+          <w:u w:val="none"/>
+        </w:rPr>
+        <w:t xml:space="preserve"> </w:t>
       </w:r>
       <w:hyperlink r:id="rId20" w:history="1">
         <w:r>
@@ -554,6 +588,100 @@
           <w:t>http://www.vampiri.net/miti_40.html</w:t>
         </w:r>
       </w:hyperlink>
+      <w:r>
+        <w:t xml:space="preserve"> </w:t>
+      </w:r>
+      <w:r>
+        <w:t>(Ultimo acceso: 17/05/2020)</w:t>
+      </w:r>
+    </w:p>
+    <w:p>
+      <w:pPr>
+        <w:pStyle w:val="Paragrafoelenco"/>
+        <w:numPr>
+          <w:ilvl w:val="0"/>
+          <w:numId w:val="1"/>
+        </w:numPr>
+        <w:rPr>
+          <w:lang w:val="it-IT"/>
+        </w:rPr>
+      </w:pPr>
+      <w:proofErr w:type="spellStart"/>
+      <w:r>
+        <w:rPr>
+          <w:lang w:val="it-IT"/>
+        </w:rPr>
+        <w:t>Krypteiavampire</w:t>
+      </w:r>
+      <w:proofErr w:type="spellEnd"/>
+      <w:r>
+        <w:rPr>
+          <w:lang w:val="it-IT"/>
+        </w:rPr>
+        <w:t xml:space="preserve"> -</w:t>
+      </w:r>
+      <w:hyperlink r:id="rId21" w:history="1">
+        <w:r>
+          <w:rPr>
+            <w:rStyle w:val="Collegamentoipertestuale"/>
+            <w:lang w:val="it-IT"/>
+          </w:rPr>
+          <w:t>https://krypteiavampire.jimdofree.com/gergo-vampirico/</w:t>
+        </w:r>
+      </w:hyperlink>
+      <w:r>
+        <w:rPr>
+          <w:lang w:val="it-IT"/>
+        </w:rPr>
+        <w:t xml:space="preserve"> (Ultimo acceso: 17/05/2020)</w:t>
+      </w:r>
+    </w:p>
+    <w:p>
+      <w:pPr>
+        <w:pStyle w:val="Paragrafoelenco"/>
+        <w:numPr>
+          <w:ilvl w:val="0"/>
+          <w:numId w:val="1"/>
+        </w:numPr>
+        <w:rPr>
+          <w:lang w:val="it-IT"/>
+        </w:rPr>
+      </w:pPr>
+      <w:proofErr w:type="spellStart"/>
+      <w:r>
+        <w:rPr>
+          <w:lang w:val="it-IT"/>
+        </w:rPr>
+        <w:t>Altervista</w:t>
+      </w:r>
+      <w:proofErr w:type="spellEnd"/>
+      <w:r>
+        <w:rPr>
+          <w:lang w:val="it-IT"/>
+        </w:rPr>
+        <w:t xml:space="preserve"> - </w:t>
+      </w:r>
+      <w:hyperlink r:id="rId22" w:history="1">
+        <w:r>
+          <w:rPr>
+            <w:rStyle w:val="Collegamentoipertestuale"/>
+            <w:lang w:val="it-IT"/>
+          </w:rPr>
+          <w:t>http://senatoextremelot.altervista.org/informative_ufficiali/files/faq/vampiri/abbraccio.htm</w:t>
+        </w:r>
+      </w:hyperlink>
+      <w:r>
+        <w:rPr>
+          <w:lang w:val="it-IT"/>
+        </w:rPr>
+        <w:t xml:space="preserve"> </w:t>
+      </w:r>
+      <w:r>
+        <w:rPr>
+          <w:lang w:val="it-IT"/>
+        </w:rPr>
+        <w:t>(Ultimo acceso: 17/05/2020)</w:t>
+      </w:r>
     </w:p>
     <w:p>
       <w:pPr>
@@ -566,6 +694,7 @@
           <w:rStyle w:val="Collegamentoipertestuale"/>
           <w:color w:val="auto"/>
           <w:u w:val="none"/>
+          <w:lang w:val="it-IT"/>
         </w:rPr>
       </w:pPr>
       <w:bookmarkStart w:id="0" w:name="_GoBack"/>
@@ -576,6 +705,7 @@
         <w:pStyle w:val="Paragrafoelenco"/>
         <w:rPr>
           <w:rFonts w:cstheme="minorHAnsi"/>
+          <w:lang w:val="it-IT"/>
         </w:rPr>
       </w:pPr>
     </w:p>
@@ -584,6 +714,7 @@
         <w:pStyle w:val="Paragrafoelenco"/>
         <w:rPr>
           <w:rFonts w:cstheme="minorHAnsi"/>
+          <w:lang w:val="it-IT"/>
         </w:rPr>
       </w:pPr>
     </w:p>

</xml_diff>

<commit_message>
revisione (isaac-rex-dominic-gui) e traccia osservazioni
</commit_message>
<xml_diff>
--- a/Fonti.docx
+++ b/Fonti.docx
@@ -674,83 +674,146 @@
         <w:rPr>
           <w:lang w:val="it-IT"/>
         </w:rPr>
+        <w:t xml:space="preserve"> (Ultimo acceso: 17/05/2020)</w:t>
+      </w:r>
+    </w:p>
+    <w:p>
+      <w:pPr>
+        <w:pStyle w:val="Paragrafoelenco"/>
+        <w:numPr>
+          <w:ilvl w:val="0"/>
+          <w:numId w:val="1"/>
+        </w:numPr>
+        <w:rPr>
+          <w:lang w:val="it-IT"/>
+        </w:rPr>
+      </w:pPr>
+      <w:r>
+        <w:rPr>
+          <w:lang w:val="it-IT"/>
+        </w:rPr>
+        <w:t xml:space="preserve">Wikipedia, </w:t>
+      </w:r>
+      <w:proofErr w:type="spellStart"/>
+      <w:r>
+        <w:rPr>
+          <w:lang w:val="it-IT"/>
+        </w:rPr>
+        <w:t>Lestat</w:t>
+      </w:r>
+      <w:proofErr w:type="spellEnd"/>
+      <w:r>
+        <w:rPr>
+          <w:lang w:val="it-IT"/>
+        </w:rPr>
+        <w:t xml:space="preserve"> de </w:t>
+      </w:r>
+      <w:proofErr w:type="spellStart"/>
+      <w:r>
+        <w:rPr>
+          <w:lang w:val="it-IT"/>
+        </w:rPr>
+        <w:t>Lioncourt</w:t>
+      </w:r>
+      <w:proofErr w:type="spellEnd"/>
+      <w:r>
+        <w:rPr>
+          <w:lang w:val="it-IT"/>
+        </w:rPr>
+        <w:t xml:space="preserve"> - </w:t>
+      </w:r>
+      <w:hyperlink r:id="rId23" w:history="1">
+        <w:r>
+          <w:rPr>
+            <w:rStyle w:val="Collegamentoipertestuale"/>
+            <w:lang w:val="it-IT"/>
+          </w:rPr>
+          <w:t>https://it.wikipedia.org/wiki/Lestat_de_Lioncourt</w:t>
+        </w:r>
+      </w:hyperlink>
+      <w:r>
+        <w:rPr>
+          <w:lang w:val="it-IT"/>
+        </w:rPr>
+        <w:t xml:space="preserve"> (ultimo accesso: </w:t>
+      </w:r>
+      <w:r>
+        <w:rPr>
+          <w:lang w:val="it-IT"/>
+        </w:rPr>
+        <w:t>23/05/2020)</w:t>
+      </w:r>
+    </w:p>
+    <w:p>
+      <w:pPr>
+        <w:pStyle w:val="Paragrafoelenco"/>
+        <w:numPr>
+          <w:ilvl w:val="0"/>
+          <w:numId w:val="1"/>
+        </w:numPr>
+        <w:rPr>
+          <w:lang w:val="it-IT"/>
+        </w:rPr>
+      </w:pPr>
+      <w:r>
+        <w:rPr>
+          <w:lang w:val="it-IT"/>
+        </w:rPr>
+        <w:t>Il Li</w:t>
+      </w:r>
+      <w:r>
+        <w:rPr>
+          <w:lang w:val="it-IT"/>
+        </w:rPr>
+        <w:t xml:space="preserve">braio.it </w:t>
+      </w:r>
+      <w:r>
+        <w:rPr>
+          <w:lang w:val="it-IT"/>
+        </w:rPr>
+        <w:t xml:space="preserve">- </w:t>
+      </w:r>
+      <w:hyperlink r:id="rId24" w:history="1">
+        <w:r>
+          <w:rPr>
+            <w:rStyle w:val="Collegamentoipertestuale"/>
+            <w:lang w:val="it-IT"/>
+          </w:rPr>
+          <w:t>https://www.illibraio.it/libri/anne-rice-intervista-col-vampiro-9788830427860/</w:t>
+        </w:r>
+      </w:hyperlink>
+      <w:r>
+        <w:rPr>
+          <w:lang w:val="it-IT"/>
+        </w:rPr>
         <w:t xml:space="preserve"> </w:t>
       </w:r>
       <w:r>
         <w:rPr>
           <w:lang w:val="it-IT"/>
         </w:rPr>
-        <w:t>(Ultimo acceso: 17/05/2020)</w:t>
-      </w:r>
-    </w:p>
-    <w:p>
-      <w:pPr>
-        <w:pStyle w:val="Paragrafoelenco"/>
-        <w:numPr>
-          <w:ilvl w:val="0"/>
-          <w:numId w:val="1"/>
-        </w:numPr>
-        <w:rPr>
-          <w:rStyle w:val="Collegamentoipertestuale"/>
-          <w:color w:val="auto"/>
-          <w:u w:val="none"/>
+        <w:t xml:space="preserve">(ultimo accesso: </w:t>
+      </w:r>
+      <w:r>
+        <w:rPr>
+          <w:lang w:val="it-IT"/>
+        </w:rPr>
+        <w:t>23/05/2020)</w:t>
+      </w:r>
+    </w:p>
+    <w:p>
+      <w:pPr>
+        <w:pStyle w:val="Paragrafoelenco"/>
+        <w:numPr>
+          <w:ilvl w:val="0"/>
+          <w:numId w:val="1"/>
+        </w:numPr>
+        <w:rPr>
           <w:lang w:val="it-IT"/>
         </w:rPr>
       </w:pPr>
       <w:bookmarkStart w:id="0" w:name="_GoBack"/>
       <w:bookmarkEnd w:id="0"/>
-    </w:p>
-    <w:p>
-      <w:pPr>
-        <w:pStyle w:val="Paragrafoelenco"/>
-        <w:rPr>
-          <w:rFonts w:cstheme="minorHAnsi"/>
-          <w:lang w:val="it-IT"/>
-        </w:rPr>
-      </w:pPr>
-    </w:p>
-    <w:p>
-      <w:pPr>
-        <w:pStyle w:val="Paragrafoelenco"/>
-        <w:rPr>
-          <w:rFonts w:cstheme="minorHAnsi"/>
-          <w:lang w:val="it-IT"/>
-        </w:rPr>
-      </w:pPr>
-    </w:p>
-    <w:p>
-      <w:pPr>
-        <w:rPr>
-          <w:color w:val="0563C1" w:themeColor="hyperlink"/>
-          <w:u w:val="single"/>
-          <w:lang w:val="it-IT"/>
-        </w:rPr>
-      </w:pPr>
-      <w:r>
-        <w:rPr>
-          <w:rFonts w:cstheme="minorHAnsi"/>
-          <w:lang w:val="it-IT"/>
-        </w:rPr>
-        <w:t>É</w:t>
-      </w:r>
-    </w:p>
-    <w:p>
-      <w:pPr>
-        <w:pStyle w:val="Paragrafoelenco"/>
-        <w:rPr>
-          <w:color w:val="0563C1" w:themeColor="hyperlink"/>
-          <w:u w:val="single"/>
-          <w:lang w:val="it-IT"/>
-        </w:rPr>
-      </w:pPr>
-      <w:r>
-        <w:rPr>
-          <w:color w:val="0563C1" w:themeColor="hyperlink"/>
-          <w:u w:val="single"/>
-          <w:lang w:val="it-IT"/>
-        </w:rPr>
-        <w:t>‘ ’</w:t>
-      </w:r>
     </w:p>
     <w:sectPr>
       <w:pgSz w:w="11906" w:h="16838"/>

</xml_diff>